<commit_message>
Detailplanung hinzugefügt & Abnahmekriteren festgelegt
</commit_message>
<xml_diff>
--- a/Dokumentationen/Einfuehrung M158.docx
+++ b/Dokumentationen/Einfuehrung M158.docx
@@ -4731,29 +4731,592 @@
       <w:bookmarkEnd w:id="45"/>
       <w:bookmarkEnd w:id="46"/>
     </w:p>
+    <w:tbl>
+      <w:tblPr>
+        <w:tblStyle w:val="Tabellenraster"/>
+        <w:tblW w:w="0" w:type="auto"/>
+        <w:tblLook w:val="04A0" w:firstRow="1" w:lastRow="0" w:firstColumn="1" w:lastColumn="0" w:noHBand="0" w:noVBand="1"/>
+      </w:tblPr>
+      <w:tblGrid>
+        <w:gridCol w:w="3209"/>
+        <w:gridCol w:w="3210"/>
+        <w:gridCol w:w="3210"/>
+      </w:tblGrid>
+      <w:tr>
+        <w:tc>
+          <w:tcPr>
+            <w:tcW w:w="3209" w:type="dxa"/>
+            <w:shd w:val="clear" w:color="auto" w:fill="D9D9D9" w:themeFill="background1" w:themeFillShade="D9"/>
+          </w:tcPr>
+          <w:p>
+            <w:pPr>
+              <w:rPr>
+                <w:b/>
+                <w:bCs/>
+                <w:lang w:eastAsia="de-DE"/>
+              </w:rPr>
+            </w:pPr>
+            <w:r>
+              <w:rPr>
+                <w:b/>
+                <w:bCs/>
+                <w:lang w:eastAsia="de-DE"/>
+              </w:rPr>
+              <w:t>Kriterium</w:t>
+            </w:r>
+          </w:p>
+        </w:tc>
+        <w:tc>
+          <w:tcPr>
+            <w:tcW w:w="3210" w:type="dxa"/>
+            <w:shd w:val="clear" w:color="auto" w:fill="D9D9D9" w:themeFill="background1" w:themeFillShade="D9"/>
+          </w:tcPr>
+          <w:p>
+            <w:pPr>
+              <w:rPr>
+                <w:b/>
+                <w:bCs/>
+                <w:lang w:eastAsia="de-DE"/>
+              </w:rPr>
+            </w:pPr>
+            <w:r>
+              <w:rPr>
+                <w:b/>
+                <w:bCs/>
+                <w:lang w:eastAsia="de-DE"/>
+              </w:rPr>
+              <w:t>Beschreibung</w:t>
+            </w:r>
+          </w:p>
+        </w:tc>
+        <w:tc>
+          <w:tcPr>
+            <w:tcW w:w="3210" w:type="dxa"/>
+            <w:shd w:val="clear" w:color="auto" w:fill="D9D9D9" w:themeFill="background1" w:themeFillShade="D9"/>
+          </w:tcPr>
+          <w:p>
+            <w:pPr>
+              <w:rPr>
+                <w:b/>
+                <w:bCs/>
+                <w:lang w:eastAsia="de-DE"/>
+              </w:rPr>
+            </w:pPr>
+            <w:r>
+              <w:rPr>
+                <w:b/>
+                <w:bCs/>
+                <w:lang w:eastAsia="de-DE"/>
+              </w:rPr>
+              <w:t>Hinweis auf Testkonzept</w:t>
+            </w:r>
+          </w:p>
+        </w:tc>
+      </w:tr>
+      <w:tr>
+        <w:tc>
+          <w:tcPr>
+            <w:tcW w:w="3209" w:type="dxa"/>
+          </w:tcPr>
+          <w:p>
+            <w:pPr>
+              <w:jc w:val="left"/>
+              <w:rPr>
+                <w:lang w:eastAsia="de-DE"/>
+              </w:rPr>
+            </w:pPr>
+            <w:r>
+              <w:rPr>
+                <w:lang w:eastAsia="de-DE"/>
+              </w:rPr>
+              <w:t>Datenintegrität</w:t>
+            </w:r>
+          </w:p>
+        </w:tc>
+        <w:tc>
+          <w:tcPr>
+            <w:tcW w:w="3210" w:type="dxa"/>
+          </w:tcPr>
+          <w:p>
+            <w:pPr>
+              <w:jc w:val="left"/>
+              <w:rPr>
+                <w:lang w:eastAsia="de-DE"/>
+              </w:rPr>
+            </w:pPr>
+            <w:r>
+              <w:rPr>
+                <w:lang w:eastAsia="de-DE"/>
+              </w:rPr>
+              <w:t xml:space="preserve">Alle Kursinhalte, Benutzerprofile, Dateien wurden erfolgreich und fehlerfrei aus der alten </w:t>
+            </w:r>
+            <w:proofErr w:type="spellStart"/>
+            <w:r>
+              <w:rPr>
+                <w:lang w:eastAsia="de-DE"/>
+              </w:rPr>
+              <w:t>Moodle</w:t>
+            </w:r>
+            <w:proofErr w:type="spellEnd"/>
+            <w:r>
+              <w:rPr>
+                <w:lang w:eastAsia="de-DE"/>
+              </w:rPr>
+              <w:t>-Instanz in den Docker-Container migriert. Es dürfen keine Datenverluste oder Beschädigungen aufgetreten sein.</w:t>
+            </w:r>
+          </w:p>
+        </w:tc>
+        <w:tc>
+          <w:tcPr>
+            <w:tcW w:w="3210" w:type="dxa"/>
+          </w:tcPr>
+          <w:p>
+            <w:pPr>
+              <w:jc w:val="left"/>
+              <w:rPr>
+                <w:lang w:eastAsia="de-DE"/>
+              </w:rPr>
+            </w:pPr>
+            <w:r>
+              <w:rPr>
+                <w:lang w:eastAsia="de-DE"/>
+              </w:rPr>
+              <w:t>Kurs mit Daten zeigen</w:t>
+            </w:r>
+          </w:p>
+        </w:tc>
+      </w:tr>
+      <w:tr>
+        <w:tc>
+          <w:tcPr>
+            <w:tcW w:w="3209" w:type="dxa"/>
+          </w:tcPr>
+          <w:p>
+            <w:pPr>
+              <w:jc w:val="left"/>
+              <w:rPr>
+                <w:lang w:eastAsia="de-DE"/>
+              </w:rPr>
+            </w:pPr>
+            <w:r>
+              <w:rPr>
+                <w:lang w:eastAsia="de-DE"/>
+              </w:rPr>
+              <w:t>Funktionalität</w:t>
+            </w:r>
+          </w:p>
+        </w:tc>
+        <w:tc>
+          <w:tcPr>
+            <w:tcW w:w="3210" w:type="dxa"/>
+          </w:tcPr>
+          <w:p>
+            <w:pPr>
+              <w:jc w:val="left"/>
+              <w:rPr>
+                <w:lang w:eastAsia="de-DE"/>
+              </w:rPr>
+            </w:pPr>
+            <w:r>
+              <w:rPr>
+                <w:lang w:eastAsia="de-DE"/>
+              </w:rPr>
+              <w:t xml:space="preserve">Alle grundlegenden Funktionen und Features von </w:t>
+            </w:r>
+            <w:proofErr w:type="spellStart"/>
+            <w:r>
+              <w:rPr>
+                <w:lang w:eastAsia="de-DE"/>
+              </w:rPr>
+              <w:t>Moodle</w:t>
+            </w:r>
+            <w:proofErr w:type="spellEnd"/>
+            <w:r>
+              <w:rPr>
+                <w:lang w:eastAsia="de-DE"/>
+              </w:rPr>
+              <w:t>, die in der älteren Version genutzt wurden, sind im Docker-Container verfügbar und arbeiten wie erwartet. Dies umfasst die Erstellung und Bearbeitung von Kursinhalten</w:t>
+            </w:r>
+            <w:r>
+              <w:rPr>
+                <w:lang w:eastAsia="de-DE"/>
+              </w:rPr>
+              <w:t xml:space="preserve"> und</w:t>
+            </w:r>
+            <w:r>
+              <w:rPr>
+                <w:lang w:eastAsia="de-DE"/>
+              </w:rPr>
+              <w:t xml:space="preserve"> das Bewertungssystem</w:t>
+            </w:r>
+            <w:r>
+              <w:rPr>
+                <w:lang w:eastAsia="de-DE"/>
+              </w:rPr>
+              <w:t>.</w:t>
+            </w:r>
+          </w:p>
+        </w:tc>
+        <w:tc>
+          <w:tcPr>
+            <w:tcW w:w="3210" w:type="dxa"/>
+          </w:tcPr>
+          <w:p>
+            <w:pPr>
+              <w:jc w:val="left"/>
+              <w:rPr>
+                <w:lang w:eastAsia="de-DE"/>
+              </w:rPr>
+            </w:pPr>
+            <w:r>
+              <w:rPr>
+                <w:lang w:eastAsia="de-DE"/>
+              </w:rPr>
+              <w:t>Kurs erstellen zeigen</w:t>
+            </w:r>
+          </w:p>
+        </w:tc>
+      </w:tr>
+      <w:tr>
+        <w:tc>
+          <w:tcPr>
+            <w:tcW w:w="3209" w:type="dxa"/>
+          </w:tcPr>
+          <w:p>
+            <w:pPr>
+              <w:jc w:val="left"/>
+              <w:rPr>
+                <w:lang w:eastAsia="de-DE"/>
+              </w:rPr>
+            </w:pPr>
+            <w:r>
+              <w:rPr>
+                <w:lang w:eastAsia="de-DE"/>
+              </w:rPr>
+              <w:t xml:space="preserve">Design </w:t>
+            </w:r>
+            <w:r>
+              <w:rPr>
+                <w:lang w:eastAsia="de-DE"/>
+              </w:rPr>
+              <w:t xml:space="preserve">&amp; </w:t>
+            </w:r>
+            <w:r>
+              <w:rPr>
+                <w:lang w:eastAsia="de-DE"/>
+              </w:rPr>
+              <w:t>Benutzerfreundlichkeit</w:t>
+            </w:r>
+          </w:p>
+          <w:p>
+            <w:pPr>
+              <w:jc w:val="left"/>
+              <w:rPr>
+                <w:lang w:eastAsia="de-DE"/>
+              </w:rPr>
+            </w:pPr>
+          </w:p>
+        </w:tc>
+        <w:tc>
+          <w:tcPr>
+            <w:tcW w:w="3210" w:type="dxa"/>
+          </w:tcPr>
+          <w:p>
+            <w:pPr>
+              <w:jc w:val="left"/>
+              <w:rPr>
+                <w:lang w:eastAsia="de-DE"/>
+              </w:rPr>
+            </w:pPr>
+            <w:r>
+              <w:rPr>
+                <w:lang w:eastAsia="de-DE"/>
+              </w:rPr>
+              <w:t xml:space="preserve">Das Design der neuen </w:t>
+            </w:r>
+            <w:proofErr w:type="spellStart"/>
+            <w:r>
+              <w:rPr>
+                <w:lang w:eastAsia="de-DE"/>
+              </w:rPr>
+              <w:t>Moodle</w:t>
+            </w:r>
+            <w:proofErr w:type="spellEnd"/>
+            <w:r>
+              <w:rPr>
+                <w:lang w:eastAsia="de-DE"/>
+              </w:rPr>
+              <w:t>-Version im Docker-Container entspricht den Anforderungen der Organisation. Die Benutzeroberfläche ist ansprechend gestaltet und benutzerfreundlich, so dass Schüler, Lehrer und Administratoren sich leicht zurechtfinden können.</w:t>
+            </w:r>
+          </w:p>
+        </w:tc>
+        <w:tc>
+          <w:tcPr>
+            <w:tcW w:w="3210" w:type="dxa"/>
+          </w:tcPr>
+          <w:p>
+            <w:pPr>
+              <w:jc w:val="left"/>
+              <w:rPr>
+                <w:lang w:eastAsia="de-DE"/>
+              </w:rPr>
+            </w:pPr>
+            <w:r>
+              <w:rPr>
+                <w:lang w:eastAsia="de-DE"/>
+              </w:rPr>
+              <w:t>Sprache</w:t>
+            </w:r>
+          </w:p>
+        </w:tc>
+      </w:tr>
+      <w:tr>
+        <w:tc>
+          <w:tcPr>
+            <w:tcW w:w="3209" w:type="dxa"/>
+          </w:tcPr>
+          <w:p>
+            <w:pPr>
+              <w:jc w:val="left"/>
+              <w:rPr>
+                <w:lang w:eastAsia="de-DE"/>
+              </w:rPr>
+            </w:pPr>
+            <w:r>
+              <w:rPr>
+                <w:lang w:eastAsia="de-DE"/>
+              </w:rPr>
+              <w:t xml:space="preserve">Performance </w:t>
+            </w:r>
+            <w:r>
+              <w:rPr>
+                <w:lang w:eastAsia="de-DE"/>
+              </w:rPr>
+              <w:t>&amp;</w:t>
+            </w:r>
+            <w:r>
+              <w:rPr>
+                <w:lang w:eastAsia="de-DE"/>
+              </w:rPr>
+              <w:t xml:space="preserve"> Skalierbarkeit</w:t>
+            </w:r>
+          </w:p>
+        </w:tc>
+        <w:tc>
+          <w:tcPr>
+            <w:tcW w:w="3210" w:type="dxa"/>
+          </w:tcPr>
+          <w:p>
+            <w:pPr>
+              <w:jc w:val="left"/>
+              <w:rPr>
+                <w:lang w:eastAsia="de-DE"/>
+              </w:rPr>
+            </w:pPr>
+            <w:r>
+              <w:rPr>
+                <w:lang w:eastAsia="de-DE"/>
+              </w:rPr>
+              <w:t xml:space="preserve">Der </w:t>
+            </w:r>
+            <w:proofErr w:type="spellStart"/>
+            <w:r>
+              <w:rPr>
+                <w:lang w:eastAsia="de-DE"/>
+              </w:rPr>
+              <w:t>Moodle</w:t>
+            </w:r>
+            <w:proofErr w:type="spellEnd"/>
+            <w:r>
+              <w:rPr>
+                <w:lang w:eastAsia="de-DE"/>
+              </w:rPr>
+              <w:t>-Docker-Container bietet eine gute Leistung und ist in der Lage, mit der Anzahl der Benutzer und Kurse umzugehen, die in der Organisation vorhanden sind. Es sollten keine übermäßigen Ladezeiten oder Performance-Probleme auftreten</w:t>
+            </w:r>
+            <w:r>
+              <w:rPr>
+                <w:lang w:eastAsia="de-DE"/>
+              </w:rPr>
+              <w:t>.</w:t>
+            </w:r>
+          </w:p>
+        </w:tc>
+        <w:tc>
+          <w:tcPr>
+            <w:tcW w:w="3210" w:type="dxa"/>
+          </w:tcPr>
+          <w:p>
+            <w:pPr>
+              <w:jc w:val="left"/>
+              <w:rPr>
+                <w:lang w:eastAsia="de-DE"/>
+              </w:rPr>
+            </w:pPr>
+            <w:proofErr w:type="spellStart"/>
+            <w:r>
+              <w:rPr>
+                <w:lang w:eastAsia="de-DE"/>
+              </w:rPr>
+              <w:t>Moodle</w:t>
+            </w:r>
+            <w:proofErr w:type="spellEnd"/>
+            <w:r>
+              <w:rPr>
+                <w:lang w:eastAsia="de-DE"/>
+              </w:rPr>
+              <w:t xml:space="preserve"> benchmark vor &amp; nach skalieren</w:t>
+            </w:r>
+          </w:p>
+          <w:p>
+            <w:pPr>
+              <w:jc w:val="left"/>
+              <w:rPr>
+                <w:lang w:eastAsia="de-DE"/>
+              </w:rPr>
+            </w:pPr>
+            <w:r>
+              <w:rPr>
+                <w:lang w:eastAsia="de-DE"/>
+              </w:rPr>
+              <w:t xml:space="preserve">2 </w:t>
+            </w:r>
+            <w:proofErr w:type="spellStart"/>
+            <w:r>
+              <w:rPr>
+                <w:lang w:eastAsia="de-DE"/>
+              </w:rPr>
+              <w:t>vCPU</w:t>
+            </w:r>
+            <w:proofErr w:type="spellEnd"/>
+            <w:r>
+              <w:rPr>
+                <w:lang w:eastAsia="de-DE"/>
+              </w:rPr>
+              <w:t xml:space="preserve"> &amp; 4GB RAM</w:t>
+            </w:r>
+          </w:p>
+          <w:p>
+            <w:pPr>
+              <w:jc w:val="left"/>
+              <w:rPr>
+                <w:lang w:eastAsia="de-DE"/>
+              </w:rPr>
+            </w:pPr>
+            <w:r>
+              <w:rPr>
+                <w:lang w:eastAsia="de-DE"/>
+              </w:rPr>
+              <w:t xml:space="preserve">4 </w:t>
+            </w:r>
+            <w:proofErr w:type="spellStart"/>
+            <w:r>
+              <w:rPr>
+                <w:lang w:eastAsia="de-DE"/>
+              </w:rPr>
+              <w:t>vCPU</w:t>
+            </w:r>
+            <w:proofErr w:type="spellEnd"/>
+            <w:r>
+              <w:rPr>
+                <w:lang w:eastAsia="de-DE"/>
+              </w:rPr>
+              <w:t xml:space="preserve"> &amp; 8GB RAM</w:t>
+            </w:r>
+          </w:p>
+        </w:tc>
+      </w:tr>
+      <w:tr>
+        <w:tc>
+          <w:tcPr>
+            <w:tcW w:w="3209" w:type="dxa"/>
+          </w:tcPr>
+          <w:p>
+            <w:pPr>
+              <w:jc w:val="left"/>
+              <w:rPr>
+                <w:lang w:eastAsia="de-DE"/>
+              </w:rPr>
+            </w:pPr>
+            <w:r>
+              <w:rPr>
+                <w:lang w:eastAsia="de-DE"/>
+              </w:rPr>
+              <w:t>Sicherheit</w:t>
+            </w:r>
+          </w:p>
+        </w:tc>
+        <w:tc>
+          <w:tcPr>
+            <w:tcW w:w="3210" w:type="dxa"/>
+          </w:tcPr>
+          <w:p>
+            <w:pPr>
+              <w:jc w:val="left"/>
+              <w:rPr>
+                <w:lang w:eastAsia="de-DE"/>
+              </w:rPr>
+            </w:pPr>
+            <w:r>
+              <w:rPr>
+                <w:lang w:eastAsia="de-DE"/>
+              </w:rPr>
+              <w:t xml:space="preserve">Der </w:t>
+            </w:r>
+            <w:proofErr w:type="spellStart"/>
+            <w:r>
+              <w:rPr>
+                <w:lang w:eastAsia="de-DE"/>
+              </w:rPr>
+              <w:t>Moodle</w:t>
+            </w:r>
+            <w:proofErr w:type="spellEnd"/>
+            <w:r>
+              <w:rPr>
+                <w:lang w:eastAsia="de-DE"/>
+              </w:rPr>
+              <w:t>-Docker-Container implementiert angemessene Sicherheitsmaßnahmen, um den Schutz der Daten und Benutzerinformationen zu gewährleisten.</w:t>
+            </w:r>
+          </w:p>
+        </w:tc>
+        <w:tc>
+          <w:tcPr>
+            <w:tcW w:w="3210" w:type="dxa"/>
+          </w:tcPr>
+          <w:p>
+            <w:pPr>
+              <w:jc w:val="left"/>
+              <w:rPr>
+                <w:lang w:eastAsia="de-DE"/>
+              </w:rPr>
+            </w:pPr>
+            <w:r>
+              <w:rPr>
+                <w:lang w:eastAsia="de-DE"/>
+              </w:rPr>
+              <w:t xml:space="preserve">Sicherheitscheck von </w:t>
+            </w:r>
+            <w:proofErr w:type="spellStart"/>
+            <w:r>
+              <w:rPr>
+                <w:lang w:eastAsia="de-DE"/>
+              </w:rPr>
+              <w:t>Moodle</w:t>
+            </w:r>
+            <w:proofErr w:type="spellEnd"/>
+          </w:p>
+        </w:tc>
+      </w:tr>
+    </w:tbl>
     <w:p>
       <w:pPr>
-        <w:pStyle w:val="Absatz6Pt"/>
-      </w:pPr>
-      <w:r>
-        <w:t>Aufzählung relevanter Kriterien.</w:t>
-      </w:r>
-    </w:p>
-    <w:p>
-      <w:pPr>
-        <w:pStyle w:val="Absatz6Pt"/>
-      </w:pPr>
-      <w:r>
-        <w:t>Hinweis auf Anforderungen</w:t>
-      </w:r>
-    </w:p>
-    <w:p>
-      <w:pPr>
-        <w:pStyle w:val="Absatz6Pt"/>
-      </w:pPr>
-      <w:r>
-        <w:t>Hinweis auf Testfallbeschreibungen im Testkonzept</w:t>
-      </w:r>
+        <w:rPr>
+          <w:rFonts w:asciiTheme="majorHAnsi" w:hAnsiTheme="majorHAnsi"/>
+          <w:color w:val="000000"/>
+          <w:sz w:val="24"/>
+          <w:szCs w:val="24"/>
+          <w:lang w:eastAsia="de-DE"/>
+        </w:rPr>
+      </w:pPr>
     </w:p>
     <w:p>
       <w:pPr>
@@ -4775,6 +5338,7 @@
       </w:pPr>
       <w:bookmarkStart w:id="47" w:name="_Toc136431947"/>
       <w:r>
+        <w:lastRenderedPageBreak/>
         <w:t>Reflexion</w:t>
       </w:r>
       <w:bookmarkEnd w:id="47"/>
@@ -5240,7 +5804,6 @@
       </w:pPr>
       <w:bookmarkStart w:id="49" w:name="_Toc136431949"/>
       <w:r>
-        <w:lastRenderedPageBreak/>
         <w:t>Quellenverzeichnis</w:t>
       </w:r>
       <w:bookmarkEnd w:id="49"/>

</xml_diff>

<commit_message>
Fazit bei Testfällen hinzugefügt | Glossar ergänzt | Reflexion geschrieben
</commit_message>
<xml_diff>
--- a/Dokumentationen/Einfuehrung M158.docx
+++ b/Dokumentationen/Einfuehrung M158.docx
@@ -8,7 +8,7 @@
           <w:noProof/>
         </w:rPr>
         <w:drawing>
-          <wp:anchor distT="0" distB="0" distL="114300" distR="114300" simplePos="0" relativeHeight="251658240" behindDoc="0" locked="0" layoutInCell="1" allowOverlap="1" wp14:anchorId="284AF144" wp14:editId="733F77A6">
+          <wp:anchor distT="0" distB="0" distL="114300" distR="114300" simplePos="0" relativeHeight="251658240" behindDoc="0" locked="0" layoutInCell="1" allowOverlap="1" wp14:anchorId="284AF144" wp14:editId="028766A0">
             <wp:simplePos x="0" y="0"/>
             <wp:positionH relativeFrom="margin">
               <wp:align>center</wp:align>
@@ -1971,30 +1971,6 @@
         <w:spacing w:after="160" w:line="259" w:lineRule="auto"/>
         <w:jc w:val="left"/>
       </w:pPr>
-    </w:p>
-    <w:p>
-      <w:pPr>
-        <w:spacing w:after="160" w:line="259" w:lineRule="auto"/>
-        <w:jc w:val="left"/>
-      </w:pPr>
-    </w:p>
-    <w:p>
-      <w:pPr>
-        <w:spacing w:after="160" w:line="259" w:lineRule="auto"/>
-        <w:jc w:val="left"/>
-      </w:pPr>
-    </w:p>
-    <w:p>
-      <w:pPr>
-        <w:spacing w:after="160" w:line="259" w:lineRule="auto"/>
-        <w:jc w:val="left"/>
-      </w:pPr>
-    </w:p>
-    <w:p>
-      <w:pPr>
-        <w:spacing w:after="160" w:line="259" w:lineRule="auto"/>
-        <w:jc w:val="left"/>
-      </w:pPr>
       <w:r>
         <w:br w:type="page"/>
       </w:r>
@@ -2020,20 +1996,6 @@
     </w:p>
     <w:p>
       <w:pPr>
-        <w:rPr>
-          <w:lang w:eastAsia="de-DE"/>
-        </w:rPr>
-      </w:pPr>
-    </w:p>
-    <w:p>
-      <w:pPr>
-        <w:rPr>
-          <w:lang w:eastAsia="de-DE"/>
-        </w:rPr>
-      </w:pPr>
-    </w:p>
-    <w:p>
-      <w:pPr>
         <w:jc w:val="left"/>
         <w:rPr>
           <w:lang w:eastAsia="de-DE"/>
@@ -2505,9 +2467,6 @@
           <w:szCs w:val="28"/>
         </w:rPr>
         <w:t>Testfall 1:</w:t>
-      </w:r>
-      <w:r>
-        <w:br/>
       </w:r>
       <w:r>
         <w:br/>
@@ -3266,6 +3225,9 @@
             <w:r>
               <w:br/>
             </w:r>
+            <w:r>
+              <w:t>Fazit; von diesem Test ist, dass alle Daten korrekt exportiert und importiert wurden. Massnahmen hierzu gibt es keine.</w:t>
+            </w:r>
           </w:p>
         </w:tc>
       </w:tr>
@@ -3313,9 +3275,6 @@
           <w:szCs w:val="28"/>
         </w:rPr>
         <w:t>:</w:t>
-      </w:r>
-      <w:r>
-        <w:br/>
       </w:r>
       <w:r>
         <w:br/>
@@ -3548,15 +3507,7 @@
               <w:pStyle w:val="AbsatzTab12Pt1-1Kur"/>
             </w:pPr>
             <w:r>
-              <w:t xml:space="preserve">In </w:t>
-            </w:r>
-            <w:proofErr w:type="spellStart"/>
-            <w:r>
-              <w:t>Moodle</w:t>
-            </w:r>
-            <w:proofErr w:type="spellEnd"/>
-            <w:r>
-              <w:t xml:space="preserve"> neuen Test Kurs erstellen und diesen bearbeiten</w:t>
+              <w:t>In Moodle neuen Test Kurs erstellen und diesen bearbeiten</w:t>
             </w:r>
           </w:p>
         </w:tc>
@@ -3818,11 +3769,9 @@
             <w:r>
               <w:t xml:space="preserve">Der Kurs konnte ohne Problem erstellt werden und eine </w:t>
             </w:r>
-            <w:proofErr w:type="spellStart"/>
-            <w:r>
-              <w:t>Discritpion</w:t>
-            </w:r>
-            <w:proofErr w:type="spellEnd"/>
+            <w:r>
+              <w:t>Beschreibung</w:t>
+            </w:r>
             <w:r>
               <w:t xml:space="preserve"> konnte hinzugefügt werden</w:t>
             </w:r>
@@ -3880,7 +3829,7 @@
                 <w:noProof/>
               </w:rPr>
               <w:drawing>
-                <wp:anchor distT="0" distB="0" distL="114300" distR="114300" simplePos="0" relativeHeight="251660288" behindDoc="1" locked="0" layoutInCell="1" allowOverlap="1" wp14:anchorId="53E9B5A6" wp14:editId="47EA7A78">
+                <wp:anchor distT="0" distB="0" distL="114300" distR="114300" simplePos="0" relativeHeight="251660288" behindDoc="1" locked="0" layoutInCell="1" allowOverlap="1" wp14:anchorId="53E9B5A6" wp14:editId="1F78C173">
                   <wp:simplePos x="0" y="0"/>
                   <wp:positionH relativeFrom="column">
                     <wp:posOffset>3810</wp:posOffset>
@@ -4012,7 +3961,7 @@
                 <w:noProof/>
               </w:rPr>
               <w:drawing>
-                <wp:anchor distT="0" distB="0" distL="114300" distR="114300" simplePos="0" relativeHeight="251661312" behindDoc="1" locked="0" layoutInCell="1" allowOverlap="1" wp14:anchorId="09692D48" wp14:editId="22FAD4E9">
+                <wp:anchor distT="0" distB="0" distL="114300" distR="114300" simplePos="0" relativeHeight="251661312" behindDoc="1" locked="0" layoutInCell="1" allowOverlap="1" wp14:anchorId="09692D48" wp14:editId="76A20A87">
                   <wp:simplePos x="0" y="0"/>
                   <wp:positionH relativeFrom="column">
                     <wp:posOffset>3810</wp:posOffset>
@@ -4090,6 +4039,9 @@
             <w:pPr>
               <w:pStyle w:val="AbsatzTab12Pt1-1Kur"/>
             </w:pPr>
+            <w:r>
+              <w:t>Fazit: Wie man hier sieht konnte mühelos ein Kurs erstellt werden. Darum werden hier keine weiteren Massnahmen eingeleitet.</w:t>
+            </w:r>
           </w:p>
         </w:tc>
       </w:tr>
@@ -4151,9 +4103,6 @@
           <w:szCs w:val="28"/>
         </w:rPr>
         <w:t>:</w:t>
-      </w:r>
-      <w:r>
-        <w:br/>
       </w:r>
       <w:r>
         <w:br/>
@@ -4702,19 +4651,6 @@
             <w:pPr>
               <w:pStyle w:val="AbsatzTab12Pt1-1Kur"/>
             </w:pPr>
-          </w:p>
-          <w:p>
-            <w:pPr>
-              <w:pStyle w:val="AbsatzTab12Pt1-1Kur"/>
-            </w:pPr>
-            <w:r>
-              <w:t>Sprache ist wechselbar und hat die gleiche Auswahl wie in der alten Instanz:</w:t>
-            </w:r>
-          </w:p>
-          <w:p>
-            <w:pPr>
-              <w:pStyle w:val="AbsatzTab12Pt1-1Kur"/>
-            </w:pPr>
             <w:r>
               <w:rPr>
                 <w:noProof/>
@@ -4722,13 +4658,13 @@
               <mc:AlternateContent>
                 <mc:Choice Requires="wpg">
                   <w:drawing>
-                    <wp:anchor distT="0" distB="0" distL="114300" distR="114300" simplePos="0" relativeHeight="251662336" behindDoc="1" locked="0" layoutInCell="1" allowOverlap="1" wp14:anchorId="0BC6B980" wp14:editId="61C72895">
+                    <wp:anchor distT="0" distB="0" distL="114300" distR="114300" simplePos="0" relativeHeight="251662336" behindDoc="1" locked="0" layoutInCell="1" allowOverlap="1" wp14:anchorId="0BC6B980" wp14:editId="2DFFE900">
                       <wp:simplePos x="0" y="0"/>
                       <wp:positionH relativeFrom="column">
                         <wp:posOffset>38100</wp:posOffset>
                       </wp:positionH>
                       <wp:positionV relativeFrom="paragraph">
-                        <wp:posOffset>151130</wp:posOffset>
+                        <wp:posOffset>374650</wp:posOffset>
                       </wp:positionV>
                       <wp:extent cx="4203700" cy="1447800"/>
                       <wp:effectExtent l="0" t="0" r="6350" b="0"/>
@@ -4849,7 +4785,7 @@
                 </mc:Choice>
                 <mc:Fallback>
                   <w:pict>
-                    <v:group w14:anchorId="7A339807" id="Gruppieren 3" o:spid="_x0000_s1026" style="position:absolute;margin-left:3pt;margin-top:11.9pt;width:331pt;height:114pt;z-index:-251654144;mso-width-relative:margin;mso-height-relative:margin" coordsize="46729,16335" o:gfxdata="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">
+                    <v:group w14:anchorId="7EB88CD4" id="Gruppieren 3" o:spid="_x0000_s1026" style="position:absolute;margin-left:3pt;margin-top:29.5pt;width:331pt;height:114pt;z-index:-251654144;mso-width-relative:margin;mso-height-relative:margin" coordsize="46729,16335" o:gfxdata="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">
                       <v:shapetype id="_x0000_t75" coordsize="21600,21600" o:spt="75" o:preferrelative="t" path="m@4@5l@4@11@9@11@9@5xe" filled="f" stroked="f">
                         <v:stroke joinstyle="miter"/>
                         <v:formulas>
@@ -4879,6 +4815,17 @@
                 </mc:Fallback>
               </mc:AlternateContent>
             </w:r>
+            <w:r>
+              <w:t>Sprache ist wechselbar und hat die gleiche Auswahl wie in der alten Instanz:</w:t>
+            </w:r>
+          </w:p>
+          <w:p>
+            <w:pPr>
+              <w:pStyle w:val="AbsatzTab12Pt1-1Kur"/>
+            </w:pPr>
+            <w:r>
+              <w:t>Fazit hierbei ist, dass es keine grossen Unterschiede gibt, nur einige Menüs, welche übersichtlicher gestaltet wurden. Man könnte hierbei auch noch das Logo des Betriebes einblenden, dies wäre allerdings eine zusätzliche Massnahme fürs Aussehen.</w:t>
+            </w:r>
           </w:p>
         </w:tc>
       </w:tr>
@@ -4900,13 +4847,6 @@
         </w:tc>
       </w:tr>
     </w:tbl>
-    <w:p>
-      <w:pPr>
-        <w:rPr>
-          <w:lang w:eastAsia="de-DE"/>
-        </w:rPr>
-      </w:pPr>
-    </w:p>
     <w:p>
       <w:pPr>
         <w:rPr>
@@ -5181,13 +5121,8 @@
             <w:pPr>
               <w:pStyle w:val="AbsatzTab12Pt1-1Kur"/>
             </w:pPr>
-            <w:proofErr w:type="spellStart"/>
-            <w:r>
-              <w:t>Moodle</w:t>
-            </w:r>
-            <w:proofErr w:type="spellEnd"/>
-            <w:r>
-              <w:t xml:space="preserve"> Benchmark vor und nach Skalieren der VM</w:t>
+            <w:r>
+              <w:t>Moodle Benchmark vor und nach Skalieren der VM</w:t>
             </w:r>
           </w:p>
         </w:tc>
@@ -5233,13 +5168,8 @@
               <w:pStyle w:val="AbsatzTab12Pt1-1Kur"/>
             </w:pPr>
             <w:r>
-              <w:t xml:space="preserve">Benchmark-Plugin installiert &amp; laufendes </w:t>
-            </w:r>
-            <w:proofErr w:type="spellStart"/>
-            <w:r>
-              <w:t>Moodle</w:t>
-            </w:r>
-            <w:proofErr w:type="spellEnd"/>
+              <w:t>Benchmark-Plugin installiert &amp; laufendes Moodle</w:t>
+            </w:r>
           </w:p>
         </w:tc>
       </w:tr>
@@ -5282,58 +5212,17 @@
             <w:pPr>
               <w:pStyle w:val="AbsatzTab12Pt1-1Kur"/>
             </w:pPr>
-            <w:proofErr w:type="spellStart"/>
-            <w:r>
-              <w:t>Moodle</w:t>
-            </w:r>
-            <w:proofErr w:type="spellEnd"/>
-            <w:r>
-              <w:t xml:space="preserve">-Benchmark testen mit 2 </w:t>
-            </w:r>
-            <w:proofErr w:type="spellStart"/>
-            <w:r>
-              <w:t>vCPU</w:t>
-            </w:r>
-            <w:proofErr w:type="spellEnd"/>
-            <w:r>
-              <w:t>-Kernen und 4GB RAM.</w:t>
+            <w:r>
+              <w:t>Moodle-Benchmark testen mit 2 vCPU-Kernen und 4GB RAM.</w:t>
             </w:r>
           </w:p>
           <w:p>
             <w:pPr>
               <w:pStyle w:val="AbsatzTab12Pt1-1Kur"/>
             </w:pPr>
-            <w:proofErr w:type="spellStart"/>
-            <w:r>
-              <w:t>Moodle</w:t>
-            </w:r>
-            <w:proofErr w:type="spellEnd"/>
-            <w:r>
-              <w:t xml:space="preserve"> Benchmark testen mit 4 </w:t>
-            </w:r>
-            <w:proofErr w:type="spellStart"/>
-            <w:r>
-              <w:t>vCPU</w:t>
-            </w:r>
-            <w:proofErr w:type="spellEnd"/>
-            <w:r>
-              <w:t>-Kernen und 8GB RAM.</w:t>
-            </w:r>
-          </w:p>
-          <w:p>
-            <w:pPr>
-              <w:pStyle w:val="AbsatzTab12Pt1-1Kur"/>
-            </w:pPr>
-          </w:p>
-          <w:p>
-            <w:pPr>
-              <w:pStyle w:val="AbsatzTab12Pt1-1Kur"/>
-            </w:pPr>
-          </w:p>
-          <w:p>
-            <w:pPr>
-              <w:pStyle w:val="AbsatzTab12Pt1-1Kur"/>
-            </w:pPr>
+            <w:r>
+              <w:t>Moodle Benchmark testen mit 4 vCPU-Kernen und 8GB RAM.</w:t>
+            </w:r>
           </w:p>
         </w:tc>
       </w:tr>
@@ -5834,15 +5723,15 @@
               <w:pStyle w:val="AbsatzTab12Pt1-1Kur"/>
             </w:pPr>
             <w:r>
-              <w:t xml:space="preserve">Je tiefer der </w:t>
-            </w:r>
-            <w:proofErr w:type="spellStart"/>
-            <w:r>
-              <w:t>Benchmarkscore</w:t>
-            </w:r>
-            <w:proofErr w:type="spellEnd"/>
-            <w:r>
-              <w:t xml:space="preserve"> desto besser.</w:t>
+              <w:t>Je tiefer der Benchmarkscore desto besser.</w:t>
+            </w:r>
+          </w:p>
+          <w:p>
+            <w:pPr>
+              <w:pStyle w:val="AbsatzTab12Pt1-1Kur"/>
+            </w:pPr>
+            <w:r>
+              <w:t>Fazit hierbei ist, dass die Ressourcen wie Kerne und RAM keine grosse Rolle spielen. Man könnte hier noch weitere Tests durchführen, um herauszufinden, wo man die grösste Leistungssteigerung kriegt mit am wenigsten Aufwand.</w:t>
             </w:r>
           </w:p>
         </w:tc>
@@ -6040,21 +5929,8 @@
               <w:pStyle w:val="AbsatzTab12Pt1-1Kur"/>
             </w:pPr>
             <w:r>
-              <w:t xml:space="preserve">Sicherheitscheck mit integriertem </w:t>
-            </w:r>
-            <w:proofErr w:type="spellStart"/>
-            <w:r>
-              <w:t>Raport</w:t>
-            </w:r>
-            <w:proofErr w:type="spellEnd"/>
-            <w:r>
-              <w:t xml:space="preserve"> von </w:t>
-            </w:r>
-            <w:proofErr w:type="spellStart"/>
-            <w:r>
-              <w:t>Moodle</w:t>
-            </w:r>
-            <w:proofErr w:type="spellEnd"/>
+              <w:t>Sicherheitscheck mit integriertem Raport von Moodle</w:t>
+            </w:r>
           </w:p>
         </w:tc>
       </w:tr>
@@ -6099,15 +5975,7 @@
               <w:pStyle w:val="AbsatzTab12Pt1-1Kur"/>
             </w:pPr>
             <w:r>
-              <w:t xml:space="preserve">Laufende </w:t>
-            </w:r>
-            <w:proofErr w:type="spellStart"/>
-            <w:r>
-              <w:t>Moodle</w:t>
-            </w:r>
-            <w:proofErr w:type="spellEnd"/>
-            <w:r>
-              <w:t>-Instanz</w:t>
+              <w:t>Laufende Moodle-Instanz</w:t>
             </w:r>
           </w:p>
         </w:tc>
@@ -6152,15 +6020,7 @@
               <w:pStyle w:val="AbsatzTab12Pt1-1Kur"/>
             </w:pPr>
             <w:r>
-              <w:t xml:space="preserve">Abrufen des </w:t>
-            </w:r>
-            <w:proofErr w:type="spellStart"/>
-            <w:r>
-              <w:t>Sicherheitsraports</w:t>
-            </w:r>
-            <w:proofErr w:type="spellEnd"/>
-            <w:r>
-              <w:t>.</w:t>
+              <w:t>Abrufen des Sicherheitsraports.</w:t>
             </w:r>
           </w:p>
           <w:p>
@@ -6503,26 +6363,7 @@
               </w:drawing>
             </w:r>
             <w:r>
-              <w:t xml:space="preserve">Das </w:t>
-            </w:r>
-            <w:proofErr w:type="spellStart"/>
-            <w:r>
-              <w:t>Moodle</w:t>
-            </w:r>
-            <w:proofErr w:type="spellEnd"/>
-            <w:r>
-              <w:t xml:space="preserve"> hat kein SSL-Zertifikat, darum hat es kein HTTPS und somit keine Cookies. Dies beeinträchtigt eventuell die Sicherheit des </w:t>
-            </w:r>
-            <w:proofErr w:type="spellStart"/>
-            <w:r>
-              <w:t>Moodle</w:t>
-            </w:r>
-            <w:proofErr w:type="spellEnd"/>
-            <w:r>
-              <w:t>.</w:t>
-            </w:r>
-            <w:r>
-              <w:br/>
+              <w:t>Das Moodle hat kein SSL-Zertifikat, darum hat es kein HTTPS und somit keine Cookies. Dies beeinträchtigt eventuell die Sicherheit des Moodle.</w:t>
             </w:r>
             <w:r>
               <w:br/>
@@ -6614,6 +6455,9 @@
               <w:pStyle w:val="AbsatzTab12Pt1-1Kur"/>
             </w:pPr>
             <w:r>
+              <w:t>Fazit: Man sollte hier noch ein SSL-Zertifikat installieren, um eine sichere Verbindung zur Website zu bekommen. Zudem sollte man noch die ausführbaren Pfade anpassen.</w:t>
+            </w:r>
+            <w:r>
               <w:br/>
             </w:r>
             <w:r>
@@ -6666,39 +6510,11 @@
     </w:p>
     <w:p>
       <w:pPr>
-        <w:rPr>
-          <w:lang w:eastAsia="de-DE"/>
-        </w:rPr>
-      </w:pPr>
-    </w:p>
-    <w:p>
-      <w:pPr>
-        <w:rPr>
-          <w:lang w:eastAsia="de-DE"/>
-        </w:rPr>
-      </w:pPr>
-    </w:p>
-    <w:p>
-      <w:pPr>
-        <w:rPr>
-          <w:lang w:eastAsia="de-DE"/>
-        </w:rPr>
-      </w:pPr>
-    </w:p>
-    <w:p/>
-    <w:p>
-      <w:pPr>
-        <w:rPr>
-          <w:lang w:eastAsia="de-DE"/>
-        </w:rPr>
-      </w:pPr>
-    </w:p>
-    <w:p>
-      <w:pPr>
         <w:pStyle w:val="berschrift1"/>
       </w:pPr>
       <w:bookmarkStart w:id="37" w:name="_Toc136431937"/>
       <w:r>
+        <w:lastRenderedPageBreak/>
         <w:t>Einführung</w:t>
       </w:r>
       <w:bookmarkEnd w:id="37"/>
@@ -6724,91 +6540,7 @@
         <w:rPr>
           <w:lang w:eastAsia="de-DE"/>
         </w:rPr>
-        <w:t xml:space="preserve">Das vorhandene </w:t>
-      </w:r>
-      <w:proofErr w:type="spellStart"/>
-      <w:r>
-        <w:rPr>
-          <w:lang w:eastAsia="de-DE"/>
-        </w:rPr>
-        <w:t>Moodle</w:t>
-      </w:r>
-      <w:proofErr w:type="spellEnd"/>
-      <w:r>
-        <w:rPr>
-          <w:lang w:eastAsia="de-DE"/>
-        </w:rPr>
-        <w:t xml:space="preserve"> des Gewerblichen Berufs- und Weiterbildungszentrums </w:t>
-      </w:r>
-      <w:proofErr w:type="spellStart"/>
-      <w:r>
-        <w:rPr>
-          <w:lang w:eastAsia="de-DE"/>
-        </w:rPr>
-        <w:t>St.Gallen</w:t>
-      </w:r>
-      <w:proofErr w:type="spellEnd"/>
-      <w:r>
-        <w:rPr>
-          <w:lang w:eastAsia="de-DE"/>
-        </w:rPr>
-        <w:t xml:space="preserve"> (GBS </w:t>
-      </w:r>
-      <w:proofErr w:type="spellStart"/>
-      <w:r>
-        <w:rPr>
-          <w:lang w:eastAsia="de-DE"/>
-        </w:rPr>
-        <w:t>St.Gallen</w:t>
-      </w:r>
-      <w:proofErr w:type="spellEnd"/>
-      <w:r>
-        <w:rPr>
-          <w:lang w:eastAsia="de-DE"/>
-        </w:rPr>
-        <w:t xml:space="preserve">) ist in die Jahre gekommen und muss dringend auf die aktuelle Version migriert werden, um sicherzustellen, dass die Plattform reibungslos funktioniert und alle Funktionen und Sicherheitsupdates verfügbar sind. Die Hauptaufgabe besteht darin, die vorhandene </w:t>
-      </w:r>
-      <w:proofErr w:type="spellStart"/>
-      <w:r>
-        <w:rPr>
-          <w:lang w:eastAsia="de-DE"/>
-        </w:rPr>
-        <w:t>Moodle</w:t>
-      </w:r>
-      <w:proofErr w:type="spellEnd"/>
-      <w:r>
-        <w:rPr>
-          <w:lang w:eastAsia="de-DE"/>
-        </w:rPr>
-        <w:t xml:space="preserve">-Instanz auf die aktuelle Version als Docker-Container zu migrieren. Hierbei müssen alle Daten erfolgreich übertragen werden, damit die Funktionalität der Plattform erhalten bleibt. Die Plattform soll in einem Wochenende migriert werden, wodurch kein langer Ausfall des </w:t>
-      </w:r>
-      <w:proofErr w:type="spellStart"/>
-      <w:r>
-        <w:rPr>
-          <w:lang w:eastAsia="de-DE"/>
-        </w:rPr>
-        <w:t>Moodles</w:t>
-      </w:r>
-      <w:proofErr w:type="spellEnd"/>
-      <w:r>
-        <w:rPr>
-          <w:lang w:eastAsia="de-DE"/>
-        </w:rPr>
-        <w:t xml:space="preserve"> entsteht. Um sicherzustellen, dass alle Funktionen der neuen </w:t>
-      </w:r>
-      <w:proofErr w:type="spellStart"/>
-      <w:r>
-        <w:rPr>
-          <w:lang w:eastAsia="de-DE"/>
-        </w:rPr>
-        <w:t>Moodle</w:t>
-      </w:r>
-      <w:proofErr w:type="spellEnd"/>
-      <w:r>
-        <w:rPr>
-          <w:lang w:eastAsia="de-DE"/>
-        </w:rPr>
-        <w:t>-Version fehlerfrei funktionieren, werden einige Tests durchgeführt.</w:t>
+        <w:t>Das vorhandene Moodle des Gewerblichen Berufs- und Weiterbildungszentrums St.Gallen (GBS St.Gallen) ist in die Jahre gekommen und muss dringend auf die aktuelle Version migriert werden, um sicherzustellen, dass die Plattform reibungslos funktioniert und alle Funktionen und Sicherheitsupdates verfügbar sind. Die Hauptaufgabe besteht darin, die vorhandene Moodle-Instanz auf die aktuelle Version als Docker-Container zu migrieren. Hierbei müssen alle Daten erfolgreich übertragen werden, damit die Funktionalität der Plattform erhalten bleibt. Die Plattform soll in einem Wochenende migriert werden, wodurch kein langer Ausfall des Moodles entsteht. Um sicherzustellen, dass alle Funktionen der neuen Moodle-Version fehlerfrei funktionieren, werden einige Tests durchgeführt.</w:t>
       </w:r>
     </w:p>
     <w:p>
@@ -6834,35 +6566,7 @@
         <w:rPr>
           <w:lang w:eastAsia="de-DE"/>
         </w:rPr>
-        <w:t xml:space="preserve">Primär sind die Lehrpersonen und die Schüler von der Migration betroffen, da auf dem </w:t>
-      </w:r>
-      <w:proofErr w:type="spellStart"/>
-      <w:r>
-        <w:rPr>
-          <w:lang w:eastAsia="de-DE"/>
-        </w:rPr>
-        <w:t>Moodle</w:t>
-      </w:r>
-      <w:proofErr w:type="spellEnd"/>
-      <w:r>
-        <w:rPr>
-          <w:lang w:eastAsia="de-DE"/>
-        </w:rPr>
-        <w:t xml:space="preserve"> unteranderem der Austausch zwischen den zu lösenden Aufgaben stattfindet. Ebenfalls werden zum Beispiel Lernziele von den Lehrpersonen auf das </w:t>
-      </w:r>
-      <w:proofErr w:type="spellStart"/>
-      <w:r>
-        <w:rPr>
-          <w:lang w:eastAsia="de-DE"/>
-        </w:rPr>
-        <w:t>Moodle</w:t>
-      </w:r>
-      <w:proofErr w:type="spellEnd"/>
-      <w:r>
-        <w:rPr>
-          <w:lang w:eastAsia="de-DE"/>
-        </w:rPr>
-        <w:t xml:space="preserve"> hochgeladen. Neben den Lehrpersonen und </w:t>
+        <w:t xml:space="preserve">Primär sind die Lehrpersonen und die Schüler von der Migration betroffen, da auf dem Moodle unteranderem der Austausch zwischen den zu lösenden Aufgaben stattfindet. Ebenfalls werden zum Beispiel Lernziele von den Lehrpersonen auf das Moodle hochgeladen. Neben den Lehrpersonen und </w:t>
       </w:r>
       <w:r>
         <w:t>Schüler, ist das Team für die Umsetzung betroffen von der Migration.</w:t>
@@ -6884,35 +6588,7 @@
         <w:rPr>
           <w:lang w:eastAsia="de-DE"/>
         </w:rPr>
-        <w:t xml:space="preserve">Die Interessen der Lehrpersonen und Schüler sind, dass das </w:t>
-      </w:r>
-      <w:proofErr w:type="spellStart"/>
-      <w:r>
-        <w:rPr>
-          <w:lang w:eastAsia="de-DE"/>
-        </w:rPr>
-        <w:t>Moodle</w:t>
-      </w:r>
-      <w:proofErr w:type="spellEnd"/>
-      <w:r>
-        <w:rPr>
-          <w:lang w:eastAsia="de-DE"/>
-        </w:rPr>
-        <w:t xml:space="preserve"> wie in den Abnahmekriterien beschrieben reibungslos funktioniert. Das Projektteam verfolgt das Interesse das </w:t>
-      </w:r>
-      <w:proofErr w:type="spellStart"/>
-      <w:r>
-        <w:rPr>
-          <w:lang w:eastAsia="de-DE"/>
-        </w:rPr>
-        <w:t>Moodle</w:t>
-      </w:r>
-      <w:proofErr w:type="spellEnd"/>
-      <w:r>
-        <w:rPr>
-          <w:lang w:eastAsia="de-DE"/>
-        </w:rPr>
-        <w:t xml:space="preserve"> korrekt und ohne Fehler den neuen Container in Betrieb zu nehmen und zu warten.</w:t>
+        <w:t>Die Interessen der Lehrpersonen und Schüler sind, dass das Moodle wie in den Abnahmekriterien beschrieben reibungslos funktioniert. Das Projektteam verfolgt das Interesse das Moodle korrekt und ohne Fehler den neuen Container in Betrieb zu nehmen und zu warten.</w:t>
       </w:r>
     </w:p>
     <w:p>
@@ -6961,21 +6637,7 @@
         <w:rPr>
           <w:lang w:eastAsia="de-DE"/>
         </w:rPr>
-        <w:t xml:space="preserve">eine sichere Einführung der neuen </w:t>
-      </w:r>
-      <w:proofErr w:type="spellStart"/>
-      <w:r>
-        <w:rPr>
-          <w:lang w:eastAsia="de-DE"/>
-        </w:rPr>
-        <w:t>Moodle</w:t>
-      </w:r>
-      <w:proofErr w:type="spellEnd"/>
-      <w:r>
-        <w:rPr>
-          <w:lang w:eastAsia="de-DE"/>
-        </w:rPr>
-        <w:t xml:space="preserve">-Version garantieren zu können haben wir uns dazu entschieden die Einführung am </w:t>
+        <w:t xml:space="preserve">eine sichere Einführung der neuen Moodle-Version garantieren zu können haben wir uns dazu entschieden die Einführung am </w:t>
       </w:r>
       <w:r>
         <w:rPr>
@@ -7017,21 +6679,7 @@
         <w:rPr>
           <w:lang w:eastAsia="de-DE"/>
         </w:rPr>
-        <w:t xml:space="preserve"> zu rechnen ist. Da das </w:t>
-      </w:r>
-      <w:proofErr w:type="spellStart"/>
-      <w:r>
-        <w:rPr>
-          <w:lang w:eastAsia="de-DE"/>
-        </w:rPr>
-        <w:t>Moodle</w:t>
-      </w:r>
-      <w:proofErr w:type="spellEnd"/>
-      <w:r>
-        <w:rPr>
-          <w:lang w:eastAsia="de-DE"/>
-        </w:rPr>
-        <w:t xml:space="preserve"> </w:t>
+        <w:t xml:space="preserve"> zu rechnen ist. Da das Moodle </w:t>
       </w:r>
       <w:r>
         <w:rPr>
@@ -7055,41 +6703,13 @@
         <w:rPr>
           <w:lang w:eastAsia="de-DE"/>
         </w:rPr>
-        <w:t xml:space="preserve">Das Alte </w:t>
-      </w:r>
-      <w:proofErr w:type="spellStart"/>
-      <w:r>
-        <w:rPr>
-          <w:lang w:eastAsia="de-DE"/>
-        </w:rPr>
-        <w:t>Moodle</w:t>
-      </w:r>
-      <w:proofErr w:type="spellEnd"/>
-      <w:r>
-        <w:rPr>
-          <w:lang w:eastAsia="de-DE"/>
-        </w:rPr>
-        <w:t xml:space="preserve"> wird </w:t>
+        <w:t xml:space="preserve">Das Alte Moodle wird </w:t>
       </w:r>
       <w:r>
         <w:rPr>
           <w:lang w:eastAsia="de-DE"/>
         </w:rPr>
-        <w:t xml:space="preserve">zunächst online bleiben, bis alle Tests erfolgreich beim neuen </w:t>
-      </w:r>
-      <w:proofErr w:type="spellStart"/>
-      <w:r>
-        <w:rPr>
-          <w:lang w:eastAsia="de-DE"/>
-        </w:rPr>
-        <w:t>Moodle</w:t>
-      </w:r>
-      <w:proofErr w:type="spellEnd"/>
-      <w:r>
-        <w:rPr>
-          <w:lang w:eastAsia="de-DE"/>
-        </w:rPr>
-        <w:t xml:space="preserve"> abgeschlossen wurde. Dadurch wird eine gewisse Redundanz geschaffen, was zusätzlich die Sicherheit der Einführung </w:t>
+        <w:t xml:space="preserve">zunächst online bleiben, bis alle Tests erfolgreich beim neuen Moodle abgeschlossen wurde. Dadurch wird eine gewisse Redundanz geschaffen, was zusätzlich die Sicherheit der Einführung </w:t>
       </w:r>
       <w:r>
         <w:rPr>
@@ -7132,21 +6752,7 @@
         <w:rPr>
           <w:lang w:eastAsia="de-DE"/>
         </w:rPr>
-        <w:t xml:space="preserve">Sollten Mängel bei der neuen </w:t>
-      </w:r>
-      <w:proofErr w:type="spellStart"/>
-      <w:r>
-        <w:rPr>
-          <w:lang w:eastAsia="de-DE"/>
-        </w:rPr>
-        <w:t>Moodle</w:t>
-      </w:r>
-      <w:proofErr w:type="spellEnd"/>
-      <w:r>
-        <w:rPr>
-          <w:lang w:eastAsia="de-DE"/>
-        </w:rPr>
-        <w:t xml:space="preserve">-Version auftreten, werden die Mängel zu </w:t>
+        <w:t xml:space="preserve">Sollten Mängel bei der neuen Moodle-Version auftreten, werden die Mängel zu </w:t>
       </w:r>
       <w:r>
         <w:rPr>
@@ -7170,7 +6776,6 @@
           <w:noProof/>
           <w:lang w:eastAsia="de-DE"/>
         </w:rPr>
-        <w:lastRenderedPageBreak/>
         <w:drawing>
           <wp:inline distT="0" distB="0" distL="0" distR="0" wp14:anchorId="70E25482" wp14:editId="1828B475">
             <wp:extent cx="4618127" cy="1555186"/>
@@ -7277,7 +6882,14 @@
         <w:rPr>
           <w:lang w:eastAsia="de-DE"/>
         </w:rPr>
-        <w:t xml:space="preserve"> und danach bei voller Funktionalität in das scharfe System übernommen </w:t>
+        <w:t xml:space="preserve"> </w:t>
+      </w:r>
+      <w:r>
+        <w:rPr>
+          <w:lang w:eastAsia="de-DE"/>
+        </w:rPr>
+        <w:lastRenderedPageBreak/>
+        <w:t xml:space="preserve">und danach bei voller Funktionalität in das scharfe System übernommen </w:t>
       </w:r>
       <w:r>
         <w:rPr>
@@ -7313,21 +6925,7 @@
         <w:rPr>
           <w:lang w:eastAsia="de-DE"/>
         </w:rPr>
-        <w:t xml:space="preserve">, um das </w:t>
-      </w:r>
-      <w:proofErr w:type="spellStart"/>
-      <w:r>
-        <w:rPr>
-          <w:lang w:eastAsia="de-DE"/>
-        </w:rPr>
-        <w:t>Moodle</w:t>
-      </w:r>
-      <w:proofErr w:type="spellEnd"/>
-      <w:r>
-        <w:rPr>
-          <w:lang w:eastAsia="de-DE"/>
-        </w:rPr>
-        <w:t xml:space="preserve"> schnellstmöglich wieder breitstellen zu können.</w:t>
+        <w:t>, um das Moodle schnellstmöglich wieder breitstellen zu können.</w:t>
       </w:r>
     </w:p>
     <w:p>
@@ -7545,21 +7143,7 @@
               <w:rPr>
                 <w:lang w:eastAsia="de-DE"/>
               </w:rPr>
-              <w:t xml:space="preserve">Für neue </w:t>
-            </w:r>
-            <w:proofErr w:type="spellStart"/>
-            <w:r>
-              <w:rPr>
-                <w:lang w:eastAsia="de-DE"/>
-              </w:rPr>
-              <w:t>Moodleversion</w:t>
-            </w:r>
-            <w:proofErr w:type="spellEnd"/>
-            <w:r>
-              <w:rPr>
-                <w:lang w:eastAsia="de-DE"/>
-              </w:rPr>
-              <w:t xml:space="preserve"> Testumgebung schaffen</w:t>
+              <w:t>Für neue Moodleversion Testumgebung schaffen</w:t>
             </w:r>
           </w:p>
         </w:tc>
@@ -8325,21 +7909,7 @@
               <w:rPr>
                 <w:lang w:eastAsia="de-DE"/>
               </w:rPr>
-              <w:t xml:space="preserve">• Analyse der neuen Funktionen und Änderungen in der neuen </w:t>
-            </w:r>
-            <w:proofErr w:type="spellStart"/>
-            <w:r>
-              <w:rPr>
-                <w:lang w:eastAsia="de-DE"/>
-              </w:rPr>
-              <w:t>Moodle</w:t>
-            </w:r>
-            <w:proofErr w:type="spellEnd"/>
-            <w:r>
-              <w:rPr>
-                <w:lang w:eastAsia="de-DE"/>
-              </w:rPr>
-              <w:t>-Version.</w:t>
+              <w:t>• Analyse der neuen Funktionen und Änderungen in der neuen Moodle-Version.</w:t>
             </w:r>
           </w:p>
           <w:p>
@@ -8440,21 +8010,7 @@
               <w:rPr>
                 <w:lang w:eastAsia="de-DE"/>
               </w:rPr>
-              <w:t xml:space="preserve">Erstellung einer Testumgebung für die neue </w:t>
-            </w:r>
-            <w:proofErr w:type="spellStart"/>
-            <w:r>
-              <w:rPr>
-                <w:lang w:eastAsia="de-DE"/>
-              </w:rPr>
-              <w:t>Moodle</w:t>
-            </w:r>
-            <w:proofErr w:type="spellEnd"/>
-            <w:r>
-              <w:rPr>
-                <w:lang w:eastAsia="de-DE"/>
-              </w:rPr>
-              <w:t>-Version.</w:t>
+              <w:t>Erstellung einer Testumgebung für die neue Moodle-Version.</w:t>
             </w:r>
           </w:p>
         </w:tc>
@@ -8523,21 +8079,7 @@
               <w:rPr>
                 <w:lang w:eastAsia="de-DE"/>
               </w:rPr>
-              <w:t xml:space="preserve">Installation der neuen </w:t>
-            </w:r>
-            <w:proofErr w:type="spellStart"/>
-            <w:r>
-              <w:rPr>
-                <w:lang w:eastAsia="de-DE"/>
-              </w:rPr>
-              <w:t>Moodle</w:t>
-            </w:r>
-            <w:proofErr w:type="spellEnd"/>
-            <w:r>
-              <w:rPr>
-                <w:lang w:eastAsia="de-DE"/>
-              </w:rPr>
-              <w:t>-Version in der Testumgebung.</w:t>
+              <w:t>Installation der neuen Moodle-Version in der Testumgebung.</w:t>
             </w:r>
           </w:p>
           <w:p>
@@ -8648,21 +8190,7 @@
               <w:rPr>
                 <w:lang w:eastAsia="de-DE"/>
               </w:rPr>
-              <w:t xml:space="preserve">Schulung einer Testgruppe von Lehrern für die neue </w:t>
-            </w:r>
-            <w:proofErr w:type="spellStart"/>
-            <w:r>
-              <w:rPr>
-                <w:lang w:eastAsia="de-DE"/>
-              </w:rPr>
-              <w:t>Moodle</w:t>
-            </w:r>
-            <w:proofErr w:type="spellEnd"/>
-            <w:r>
-              <w:rPr>
-                <w:lang w:eastAsia="de-DE"/>
-              </w:rPr>
-              <w:t>-Version</w:t>
+              <w:t>Schulung einer Testgruppe von Lehrern für die neue Moodle-Version</w:t>
             </w:r>
           </w:p>
         </w:tc>
@@ -8709,22 +8237,7 @@
               <w:rPr>
                 <w:lang w:eastAsia="de-DE"/>
               </w:rPr>
-              <w:lastRenderedPageBreak/>
-              <w:t xml:space="preserve">• Vorstellung der neuen Funktionen und Änderungen in der </w:t>
-            </w:r>
-            <w:proofErr w:type="spellStart"/>
-            <w:r>
-              <w:rPr>
-                <w:lang w:eastAsia="de-DE"/>
-              </w:rPr>
-              <w:t>Moodle</w:t>
-            </w:r>
-            <w:proofErr w:type="spellEnd"/>
-            <w:r>
-              <w:rPr>
-                <w:lang w:eastAsia="de-DE"/>
-              </w:rPr>
-              <w:t>-Version.</w:t>
+              <w:t>• Vorstellung der neuen Funktionen und Änderungen in der Moodle-Version.</w:t>
             </w:r>
           </w:p>
         </w:tc>
@@ -8743,7 +8256,6 @@
               <w:rPr>
                 <w:lang w:eastAsia="de-DE"/>
               </w:rPr>
-              <w:lastRenderedPageBreak/>
               <w:t>Schulungs-Team</w:t>
             </w:r>
             <w:r>
@@ -8843,6 +8355,7 @@
               <w:rPr>
                 <w:lang w:eastAsia="de-DE"/>
               </w:rPr>
+              <w:lastRenderedPageBreak/>
               <w:t>• Dokumentation und Auswertung der Testergebnisse.</w:t>
             </w:r>
           </w:p>
@@ -8870,6 +8383,7 @@
               <w:rPr>
                 <w:lang w:eastAsia="de-DE"/>
               </w:rPr>
+              <w:lastRenderedPageBreak/>
               <w:t>Test-Team</w:t>
             </w:r>
           </w:p>
@@ -8924,21 +8438,7 @@
               <w:rPr>
                 <w:lang w:eastAsia="de-DE"/>
               </w:rPr>
-              <w:t xml:space="preserve">Schulung aller Lehrkräfte für die neue </w:t>
-            </w:r>
-            <w:proofErr w:type="spellStart"/>
-            <w:r>
-              <w:rPr>
-                <w:lang w:eastAsia="de-DE"/>
-              </w:rPr>
-              <w:t>Moodle</w:t>
-            </w:r>
-            <w:proofErr w:type="spellEnd"/>
-            <w:r>
-              <w:rPr>
-                <w:lang w:eastAsia="de-DE"/>
-              </w:rPr>
-              <w:t>-Version.</w:t>
+              <w:t>Schulung aller Lehrkräfte für die neue Moodle-Version.</w:t>
             </w:r>
           </w:p>
         </w:tc>
@@ -8971,21 +8471,7 @@
               <w:rPr>
                 <w:lang w:eastAsia="de-DE"/>
               </w:rPr>
-              <w:t xml:space="preserve">• Präsentation der neuen Funktionen und Änderungen in der </w:t>
-            </w:r>
-            <w:proofErr w:type="spellStart"/>
-            <w:r>
-              <w:rPr>
-                <w:lang w:eastAsia="de-DE"/>
-              </w:rPr>
-              <w:t>Moodle</w:t>
-            </w:r>
-            <w:proofErr w:type="spellEnd"/>
-            <w:r>
-              <w:rPr>
-                <w:lang w:eastAsia="de-DE"/>
-              </w:rPr>
-              <w:t>-Version.</w:t>
+              <w:t>• Präsentation der neuen Funktionen und Änderungen in der Moodle-Version.</w:t>
             </w:r>
           </w:p>
         </w:tc>
@@ -9211,21 +8697,7 @@
               <w:rPr>
                 <w:lang w:eastAsia="de-DE"/>
               </w:rPr>
-              <w:t xml:space="preserve">• Beantwortung von Fragen und Lösung von Problemen im Zusammenhang mit der neuen </w:t>
-            </w:r>
-            <w:proofErr w:type="spellStart"/>
-            <w:r>
-              <w:rPr>
-                <w:lang w:eastAsia="de-DE"/>
-              </w:rPr>
-              <w:t>Moodle</w:t>
-            </w:r>
-            <w:proofErr w:type="spellEnd"/>
-            <w:r>
-              <w:rPr>
-                <w:lang w:eastAsia="de-DE"/>
-              </w:rPr>
-              <w:t>-Version.</w:t>
+              <w:t>• Beantwortung von Fragen und Lösung von Problemen im Zusammenhang mit der neuen Moodle-Version.</w:t>
             </w:r>
           </w:p>
         </w:tc>
@@ -9329,21 +8801,7 @@
               <w:rPr>
                 <w:lang w:eastAsia="de-DE"/>
               </w:rPr>
-              <w:t xml:space="preserve">• Dokumentation der Konfigurationen und Einstellungen der </w:t>
-            </w:r>
-            <w:proofErr w:type="spellStart"/>
-            <w:r>
-              <w:rPr>
-                <w:lang w:eastAsia="de-DE"/>
-              </w:rPr>
-              <w:t>Moodle</w:t>
-            </w:r>
-            <w:proofErr w:type="spellEnd"/>
-            <w:r>
-              <w:rPr>
-                <w:lang w:eastAsia="de-DE"/>
-              </w:rPr>
-              <w:t>-Produktivumgebung.</w:t>
+              <w:t>• Dokumentation der Konfigurationen und Einstellungen der Moodle-Produktivumgebung.</w:t>
             </w:r>
           </w:p>
           <w:p>
@@ -9357,21 +8815,7 @@
               <w:rPr>
                 <w:lang w:eastAsia="de-DE"/>
               </w:rPr>
-              <w:t xml:space="preserve">• Schulung der Schul-IT zur Verwaltung und Wartung der neuen </w:t>
-            </w:r>
-            <w:proofErr w:type="spellStart"/>
-            <w:r>
-              <w:rPr>
-                <w:lang w:eastAsia="de-DE"/>
-              </w:rPr>
-              <w:t>Moodle</w:t>
-            </w:r>
-            <w:proofErr w:type="spellEnd"/>
-            <w:r>
-              <w:rPr>
-                <w:lang w:eastAsia="de-DE"/>
-              </w:rPr>
-              <w:t>-Version.</w:t>
+              <w:t>• Schulung der Schul-IT zur Verwaltung und Wartung der neuen Moodle-Version.</w:t>
             </w:r>
           </w:p>
           <w:p>
@@ -9385,7 +8829,6 @@
               <w:rPr>
                 <w:lang w:eastAsia="de-DE"/>
               </w:rPr>
-              <w:lastRenderedPageBreak/>
               <w:t>• Übergabe von Zugangsdaten und relevanten Informationen an die Schul-IT.</w:t>
             </w:r>
           </w:p>
@@ -9405,7 +8848,6 @@
               <w:rPr>
                 <w:lang w:eastAsia="de-DE"/>
               </w:rPr>
-              <w:lastRenderedPageBreak/>
               <w:t>IT-Team</w:t>
             </w:r>
           </w:p>
@@ -9623,21 +9065,7 @@
               <w:rPr>
                 <w:lang w:eastAsia="de-DE"/>
               </w:rPr>
-              <w:t xml:space="preserve">Alle Kursinhalte, Benutzerprofile, Dateien wurden erfolgreich und fehlerfrei aus der alten </w:t>
-            </w:r>
-            <w:proofErr w:type="spellStart"/>
-            <w:r>
-              <w:rPr>
-                <w:lang w:eastAsia="de-DE"/>
-              </w:rPr>
-              <w:t>Moodle</w:t>
-            </w:r>
-            <w:proofErr w:type="spellEnd"/>
-            <w:r>
-              <w:rPr>
-                <w:lang w:eastAsia="de-DE"/>
-              </w:rPr>
-              <w:t>-Instanz in den Docker-Container migriert. Es dürfen keine Datenverluste oder Beschädigungen aufgetreten sein.</w:t>
+              <w:t>Alle Kursinhalte, Benutzerprofile, Dateien wurden erfolgreich und fehlerfrei aus der alten Moodle-Instanz in den Docker-Container migriert. Es dürfen keine Datenverluste oder Beschädigungen aufgetreten sein.</w:t>
             </w:r>
           </w:p>
         </w:tc>
@@ -9696,21 +9124,7 @@
               <w:rPr>
                 <w:lang w:eastAsia="de-DE"/>
               </w:rPr>
-              <w:t xml:space="preserve">Alle grundlegenden Funktionen und Features von </w:t>
-            </w:r>
-            <w:proofErr w:type="spellStart"/>
-            <w:r>
-              <w:rPr>
-                <w:lang w:eastAsia="de-DE"/>
-              </w:rPr>
-              <w:t>Moodle</w:t>
-            </w:r>
-            <w:proofErr w:type="spellEnd"/>
-            <w:r>
-              <w:rPr>
-                <w:lang w:eastAsia="de-DE"/>
-              </w:rPr>
-              <w:t>, die in der älteren Version genutzt wurden, sind im Docker-Container verfügbar und arbeiten wie erwartet. Dies umfasst die Erstellung und Bearbeitung von Kursinhalten</w:t>
+              <w:t>Alle grundlegenden Funktionen und Features von Moodle, die in der älteren Version genutzt wurden, sind im Docker-Container verfügbar und arbeiten wie erwartet. Dies umfasst die Erstellung und Bearbeitung von Kursinhalten</w:t>
             </w:r>
             <w:r>
               <w:rPr>
@@ -9807,21 +9221,7 @@
               <w:rPr>
                 <w:lang w:eastAsia="de-DE"/>
               </w:rPr>
-              <w:t xml:space="preserve">Das Design der neuen </w:t>
-            </w:r>
-            <w:proofErr w:type="spellStart"/>
-            <w:r>
-              <w:rPr>
-                <w:lang w:eastAsia="de-DE"/>
-              </w:rPr>
-              <w:t>Moodle</w:t>
-            </w:r>
-            <w:proofErr w:type="spellEnd"/>
-            <w:r>
-              <w:rPr>
-                <w:lang w:eastAsia="de-DE"/>
-              </w:rPr>
-              <w:t>-Version im Docker-Container entspricht den Anforderungen der Organisation. Die Benutzeroberfläche ist ansprechend gestaltet und benutzerfreundlich, so dass Schüler, Lehrer und Administratoren sich leicht zurechtfinden können.</w:t>
+              <w:t>Das Design der neuen Moodle-Version im Docker-Container entspricht den Anforderungen der Organisation. Die Benutzeroberfläche ist ansprechend gestaltet und benutzerfreundlich, so dass Schüler, Lehrer und Administratoren sich leicht zurechtfinden können.</w:t>
             </w:r>
           </w:p>
         </w:tc>
@@ -9892,21 +9292,7 @@
               <w:rPr>
                 <w:lang w:eastAsia="de-DE"/>
               </w:rPr>
-              <w:t xml:space="preserve">Der </w:t>
-            </w:r>
-            <w:proofErr w:type="spellStart"/>
-            <w:r>
-              <w:rPr>
-                <w:lang w:eastAsia="de-DE"/>
-              </w:rPr>
-              <w:t>Moodle</w:t>
-            </w:r>
-            <w:proofErr w:type="spellEnd"/>
-            <w:r>
-              <w:rPr>
-                <w:lang w:eastAsia="de-DE"/>
-              </w:rPr>
-              <w:t>-Docker-Container bietet eine gute Leistung und ist in der Lage, mit der Anzahl der Benutzer und Kurse umzugehen, die in der Organisation vorhanden sind. Es sollten keine übermäßigen Ladezeiten oder Performance-Probleme auftreten</w:t>
+              <w:t>Der Moodle-Docker-Container bietet eine gute Leistung und ist in der Lage, mit der Anzahl der Benutzer und Kurse umzugehen, die in der Organisation vorhanden sind. Es sollten keine übermäßigen Ladezeiten oder Performance-Probleme auftreten</w:t>
             </w:r>
             <w:r>
               <w:rPr>
@@ -9927,19 +9313,11 @@
                 <w:lang w:eastAsia="de-DE"/>
               </w:rPr>
             </w:pPr>
-            <w:proofErr w:type="spellStart"/>
-            <w:r>
-              <w:rPr>
-                <w:lang w:eastAsia="de-DE"/>
-              </w:rPr>
-              <w:t>Moodle</w:t>
-            </w:r>
-            <w:proofErr w:type="spellEnd"/>
-            <w:r>
-              <w:rPr>
-                <w:lang w:eastAsia="de-DE"/>
-              </w:rPr>
-              <w:t xml:space="preserve"> benchmark vor &amp; nach skalieren</w:t>
+            <w:r>
+              <w:rPr>
+                <w:lang w:eastAsia="de-DE"/>
+              </w:rPr>
+              <w:t>Moodle benchmark vor &amp; nach skalieren</w:t>
             </w:r>
           </w:p>
           <w:p>
@@ -9953,21 +9331,7 @@
               <w:rPr>
                 <w:lang w:eastAsia="de-DE"/>
               </w:rPr>
-              <w:t xml:space="preserve">2 </w:t>
-            </w:r>
-            <w:proofErr w:type="spellStart"/>
-            <w:r>
-              <w:rPr>
-                <w:lang w:eastAsia="de-DE"/>
-              </w:rPr>
-              <w:t>vCPU</w:t>
-            </w:r>
-            <w:proofErr w:type="spellEnd"/>
-            <w:r>
-              <w:rPr>
-                <w:lang w:eastAsia="de-DE"/>
-              </w:rPr>
-              <w:t xml:space="preserve"> &amp; 4GB RAM</w:t>
+              <w:t>2 vCPU &amp; 4GB RAM</w:t>
             </w:r>
           </w:p>
           <w:p>
@@ -9981,21 +9345,7 @@
               <w:rPr>
                 <w:lang w:eastAsia="de-DE"/>
               </w:rPr>
-              <w:t xml:space="preserve">4 </w:t>
-            </w:r>
-            <w:proofErr w:type="spellStart"/>
-            <w:r>
-              <w:rPr>
-                <w:lang w:eastAsia="de-DE"/>
-              </w:rPr>
-              <w:t>vCPU</w:t>
-            </w:r>
-            <w:proofErr w:type="spellEnd"/>
-            <w:r>
-              <w:rPr>
-                <w:lang w:eastAsia="de-DE"/>
-              </w:rPr>
-              <w:t xml:space="preserve"> &amp; 8GB RAM</w:t>
+              <w:t>4 vCPU &amp; 8GB RAM</w:t>
             </w:r>
           </w:p>
         </w:tc>
@@ -10016,7 +9366,6 @@
               <w:rPr>
                 <w:lang w:eastAsia="de-DE"/>
               </w:rPr>
-              <w:lastRenderedPageBreak/>
               <w:t>Sicherheit</w:t>
             </w:r>
           </w:p>
@@ -10036,21 +9385,7 @@
               <w:rPr>
                 <w:lang w:eastAsia="de-DE"/>
               </w:rPr>
-              <w:t xml:space="preserve">Der </w:t>
-            </w:r>
-            <w:proofErr w:type="spellStart"/>
-            <w:r>
-              <w:rPr>
-                <w:lang w:eastAsia="de-DE"/>
-              </w:rPr>
-              <w:t>Moodle</w:t>
-            </w:r>
-            <w:proofErr w:type="spellEnd"/>
-            <w:r>
-              <w:rPr>
-                <w:lang w:eastAsia="de-DE"/>
-              </w:rPr>
-              <w:t>-Docker-Container implementiert angemessene Sicherheitsmaßnahmen, um den Schutz der Daten und Benutzerinformationen zu gewährleisten.</w:t>
+              <w:t>Der Moodle-Docker-Container implementiert angemessene Sicherheitsmaßnahmen, um den Schutz der Daten und Benutzerinformationen zu gewährleisten.</w:t>
             </w:r>
           </w:p>
         </w:tc>
@@ -10069,16 +9404,8 @@
               <w:rPr>
                 <w:lang w:eastAsia="de-DE"/>
               </w:rPr>
-              <w:t xml:space="preserve">Sicherheitscheck von </w:t>
-            </w:r>
-            <w:proofErr w:type="spellStart"/>
-            <w:r>
-              <w:rPr>
-                <w:lang w:eastAsia="de-DE"/>
-              </w:rPr>
-              <w:t>Moodle</w:t>
-            </w:r>
-            <w:proofErr w:type="spellEnd"/>
+              <w:t>Sicherheitscheck von Moodle</w:t>
+            </w:r>
           </w:p>
         </w:tc>
       </w:tr>
@@ -10110,13 +9437,279 @@
     </w:p>
     <w:p>
       <w:pPr>
+        <w:rPr>
+          <w:lang w:eastAsia="de-DE"/>
+        </w:rPr>
+      </w:pPr>
+    </w:p>
+    <w:p>
+      <w:pPr>
         <w:pStyle w:val="berschrift1"/>
       </w:pPr>
       <w:bookmarkStart w:id="50" w:name="_Toc136431947"/>
       <w:r>
+        <w:lastRenderedPageBreak/>
         <w:t>Reflexion</w:t>
       </w:r>
       <w:bookmarkEnd w:id="50"/>
+    </w:p>
+    <w:p>
+      <w:pPr>
+        <w:pStyle w:val="berschrift2"/>
+      </w:pPr>
+      <w:r>
+        <w:t>Matteo</w:t>
+      </w:r>
+    </w:p>
+    <w:p>
+      <w:pPr>
+        <w:jc w:val="left"/>
+        <w:rPr>
+          <w:lang w:eastAsia="de-DE"/>
+        </w:rPr>
+      </w:pPr>
+      <w:r>
+        <w:rPr>
+          <w:lang w:eastAsia="de-DE"/>
+        </w:rPr>
+        <w:t>Als Projektleiter war die Moodle-Migration eine Herausforderung, d</w:t>
+      </w:r>
+      <w:r>
+        <w:rPr>
+          <w:lang w:eastAsia="de-DE"/>
+        </w:rPr>
+        <w:t>ie</w:t>
+      </w:r>
+      <w:r>
+        <w:rPr>
+          <w:lang w:eastAsia="de-DE"/>
+        </w:rPr>
+        <w:t xml:space="preserve"> sowohl technisches Know-how als auch eine umfassende Planung erforderte. Es war entscheidend klare Verantwortlichkeiten zuzuweisen, um sicherzustellen, dass d</w:t>
+      </w:r>
+      <w:r>
+        <w:rPr>
+          <w:lang w:eastAsia="de-DE"/>
+        </w:rPr>
+        <w:t xml:space="preserve">ie Migration </w:t>
+      </w:r>
+      <w:r>
+        <w:rPr>
+          <w:lang w:eastAsia="de-DE"/>
+        </w:rPr>
+        <w:t xml:space="preserve">reibungslos </w:t>
+      </w:r>
+      <w:r>
+        <w:rPr>
+          <w:lang w:eastAsia="de-DE"/>
+        </w:rPr>
+        <w:t>von der Bühne geht</w:t>
+      </w:r>
+      <w:r>
+        <w:rPr>
+          <w:lang w:eastAsia="de-DE"/>
+        </w:rPr>
+        <w:t>.</w:t>
+      </w:r>
+      <w:r>
+        <w:rPr>
+          <w:lang w:eastAsia="de-DE"/>
+        </w:rPr>
+        <w:t xml:space="preserve"> Die Verantwortlichkeiten beruhten auf den am Anfang abgemachten Rollen. Nathanael Ammann als technischer Mann immer am Scripten etc. und Kevin Willeit für die Dokumentation</w:t>
+      </w:r>
+      <w:r>
+        <w:rPr>
+          <w:lang w:eastAsia="de-DE"/>
+        </w:rPr>
+        <w:t xml:space="preserve"> zuständig</w:t>
+      </w:r>
+      <w:r>
+        <w:rPr>
+          <w:lang w:eastAsia="de-DE"/>
+        </w:rPr>
+        <w:t xml:space="preserve">. </w:t>
+      </w:r>
+    </w:p>
+    <w:p>
+      <w:pPr>
+        <w:jc w:val="left"/>
+        <w:rPr>
+          <w:lang w:eastAsia="de-DE"/>
+        </w:rPr>
+      </w:pPr>
+    </w:p>
+    <w:p>
+      <w:pPr>
+        <w:jc w:val="left"/>
+        <w:rPr>
+          <w:lang w:eastAsia="de-DE"/>
+        </w:rPr>
+      </w:pPr>
+      <w:r>
+        <w:rPr>
+          <w:lang w:eastAsia="de-DE"/>
+        </w:rPr>
+        <w:t>Die Migration erforderte eine gründliche Analyse der bestehenden Datenbank, um sicherzustellen, dass alle Kurse</w:t>
+      </w:r>
+      <w:r>
+        <w:rPr>
+          <w:lang w:eastAsia="de-DE"/>
+        </w:rPr>
+        <w:t xml:space="preserve"> und</w:t>
+      </w:r>
+      <w:r>
+        <w:rPr>
+          <w:lang w:eastAsia="de-DE"/>
+        </w:rPr>
+        <w:t xml:space="preserve"> Benutzerprofile erfolgreich übertragen werden. Es war wichtig, die Funktionalität und Benutzerfreundlichkeit der neuen Moodle-Instanz zu gewährleisten, indem wir sicherstellten, dass alle Anpassungen implementiert wurden</w:t>
+      </w:r>
+      <w:r>
+        <w:rPr>
+          <w:lang w:eastAsia="de-DE"/>
+        </w:rPr>
+        <w:t>, wie zum Beispiel das Sprachmenü</w:t>
+      </w:r>
+      <w:r>
+        <w:rPr>
+          <w:lang w:eastAsia="de-DE"/>
+        </w:rPr>
+        <w:t>.</w:t>
+      </w:r>
+    </w:p>
+    <w:p>
+      <w:pPr>
+        <w:jc w:val="left"/>
+        <w:rPr>
+          <w:lang w:eastAsia="de-DE"/>
+        </w:rPr>
+      </w:pPr>
+    </w:p>
+    <w:p>
+      <w:pPr>
+        <w:jc w:val="left"/>
+        <w:rPr>
+          <w:lang w:eastAsia="de-DE"/>
+        </w:rPr>
+      </w:pPr>
+      <w:r>
+        <w:rPr>
+          <w:lang w:eastAsia="de-DE"/>
+        </w:rPr>
+        <w:t xml:space="preserve">Die Kommunikation </w:t>
+      </w:r>
+      <w:r>
+        <w:rPr>
+          <w:lang w:eastAsia="de-DE"/>
+        </w:rPr>
+        <w:t>mit dem beteiligten Stakeholder</w:t>
+      </w:r>
+      <w:r>
+        <w:rPr>
+          <w:lang w:eastAsia="de-DE"/>
+        </w:rPr>
+        <w:t xml:space="preserve"> (Lehrer)</w:t>
+      </w:r>
+      <w:r>
+        <w:rPr>
+          <w:lang w:eastAsia="de-DE"/>
+        </w:rPr>
+        <w:t xml:space="preserve"> war von zentraler Bedeutung, um </w:t>
+      </w:r>
+      <w:r>
+        <w:rPr>
+          <w:lang w:eastAsia="de-DE"/>
+        </w:rPr>
+        <w:t>allfällige Rückfragen schnell und unkompliziert zu beantworten, dazu gehörten auch die genauen Anforderungen (z.B. altes System noch unter 8080 abrufbar)</w:t>
+      </w:r>
+      <w:r>
+        <w:rPr>
+          <w:lang w:eastAsia="de-DE"/>
+        </w:rPr>
+        <w:t xml:space="preserve">. </w:t>
+      </w:r>
+    </w:p>
+    <w:p>
+      <w:pPr>
+        <w:jc w:val="left"/>
+        <w:rPr>
+          <w:lang w:eastAsia="de-DE"/>
+        </w:rPr>
+      </w:pPr>
+    </w:p>
+    <w:p>
+      <w:pPr>
+        <w:jc w:val="left"/>
+        <w:rPr>
+          <w:lang w:eastAsia="de-DE"/>
+        </w:rPr>
+      </w:pPr>
+      <w:r>
+        <w:rPr>
+          <w:lang w:eastAsia="de-DE"/>
+        </w:rPr>
+        <w:t>Während des Projekts musste ich flexibel sei</w:t>
+      </w:r>
+      <w:r>
+        <w:rPr>
+          <w:lang w:eastAsia="de-DE"/>
+        </w:rPr>
+        <w:t>n, um auf Probleme achten, welche ziemlich zeitfressend waren</w:t>
+      </w:r>
+      <w:r>
+        <w:rPr>
+          <w:lang w:eastAsia="de-DE"/>
+        </w:rPr>
+        <w:t>. Es gab technische Hürden, wie beispielsweise d</w:t>
+      </w:r>
+      <w:r>
+        <w:rPr>
+          <w:lang w:eastAsia="de-DE"/>
+        </w:rPr>
+        <w:t xml:space="preserve">er automatische Export und Import in die Datenbanken. </w:t>
+      </w:r>
+      <w:r>
+        <w:rPr>
+          <w:lang w:eastAsia="de-DE"/>
+        </w:rPr>
+        <w:t>Zusätzlich war natürlich die beiden Dokumente eine grosse Fleissarbeit, welche mehr Zeit beanspruchte als die eigentliche Realisierung, hingegen der Erwartungen des Teams. Dies sollte man beim nächsten Mal genauer planen beim Thema Zeitmanagement.</w:t>
+      </w:r>
+    </w:p>
+    <w:p>
+      <w:pPr>
+        <w:jc w:val="left"/>
+        <w:rPr>
+          <w:lang w:eastAsia="de-DE"/>
+        </w:rPr>
+      </w:pPr>
+    </w:p>
+    <w:p>
+      <w:pPr>
+        <w:jc w:val="left"/>
+        <w:rPr>
+          <w:lang w:eastAsia="de-DE"/>
+        </w:rPr>
+      </w:pPr>
+      <w:r>
+        <w:rPr>
+          <w:lang w:eastAsia="de-DE"/>
+        </w:rPr>
+        <w:t>Insgesamt war die Moodle-Migration ein erfolgreiches Projekt, das den Benutzern eine verbesserte Lernumgebung und mehr Funktionalität bot. Es war eine wertvolle Erfahrung, die meine Fähigkeiten im Projektmanagement weiterentwickelt und mir gezeigt hat, wie wichtig es ist, ein gut organisiertes Team und eine klare Kommunikation zu haben, um komplexe IT-Projekte erfolgreich abzuschließen.</w:t>
+      </w:r>
+    </w:p>
+    <w:p>
+      <w:pPr>
+        <w:pStyle w:val="berschrift2"/>
+      </w:pPr>
+      <w:r>
+        <w:t>Nathanael</w:t>
+      </w:r>
+    </w:p>
+    <w:p>
+      <w:pPr>
+        <w:pStyle w:val="berschrift2"/>
+      </w:pPr>
+      <w:r>
+        <w:t>Kevin</w:t>
+      </w:r>
     </w:p>
     <w:p>
       <w:pPr>
@@ -10205,14 +9798,12 @@
                 <w:lang w:eastAsia="de-DE"/>
               </w:rPr>
             </w:pPr>
-            <w:proofErr w:type="spellStart"/>
             <w:r>
               <w:rPr>
                 <w:lang w:eastAsia="de-DE"/>
               </w:rPr>
               <w:t>Moodle</w:t>
             </w:r>
-            <w:proofErr w:type="spellEnd"/>
           </w:p>
         </w:tc>
         <w:tc>
@@ -10228,19 +9819,11 @@
                 <w:lang w:eastAsia="de-DE"/>
               </w:rPr>
             </w:pPr>
-            <w:proofErr w:type="spellStart"/>
-            <w:r>
-              <w:rPr>
-                <w:lang w:eastAsia="de-DE"/>
-              </w:rPr>
-              <w:t>Moodle</w:t>
-            </w:r>
-            <w:proofErr w:type="spellEnd"/>
-            <w:r>
-              <w:rPr>
-                <w:lang w:eastAsia="de-DE"/>
-              </w:rPr>
-              <w:t xml:space="preserve"> ist eine Open-Source-Plattform für E-Learning und Online-Kurse, die Lehrern und Lernenden ermöglicht, Kurse zu organisieren, Materialien bereitzustellen und miteinander zu interagieren.</w:t>
+            <w:r>
+              <w:rPr>
+                <w:lang w:eastAsia="de-DE"/>
+              </w:rPr>
+              <w:t>Moodle ist eine Open-Source-Plattform für E-Learning und Online-Kurse, die Lehrern und Lernenden ermöglicht, Kurse zu organisieren, Materialien bereitzustellen und miteinander zu interagieren.</w:t>
             </w:r>
           </w:p>
         </w:tc>
@@ -10328,21 +9911,7 @@
               <w:rPr>
                 <w:lang w:eastAsia="de-DE"/>
               </w:rPr>
-              <w:t xml:space="preserve">Redundanz bezieht sich auf die Bereitstellung von zusätzlichen Ressourcen, wie z.B. </w:t>
-            </w:r>
-            <w:proofErr w:type="spellStart"/>
-            <w:r>
-              <w:rPr>
-                <w:lang w:eastAsia="de-DE"/>
-              </w:rPr>
-              <w:t>Servernoder</w:t>
-            </w:r>
-            <w:proofErr w:type="spellEnd"/>
-            <w:r>
-              <w:rPr>
-                <w:lang w:eastAsia="de-DE"/>
-              </w:rPr>
-              <w:t xml:space="preserve"> Datenbanken, um die Ausfallsicherheit und </w:t>
+              <w:t xml:space="preserve">Redundanz bezieht sich auf die Bereitstellung von zusätzlichen Ressourcen, wie z.B. Servernoder Datenbanken, um die Ausfallsicherheit und </w:t>
             </w:r>
             <w:r>
               <w:rPr>
@@ -10401,6 +9970,7 @@
               <w:rPr>
                 <w:lang w:eastAsia="de-DE"/>
               </w:rPr>
+              <w:lastRenderedPageBreak/>
               <w:t>Blackbox-Test</w:t>
             </w:r>
           </w:p>
@@ -10565,6 +10135,416 @@
           </w:p>
         </w:tc>
       </w:tr>
+      <w:tr>
+        <w:tc>
+          <w:tcPr>
+            <w:tcW w:w="3686" w:type="dxa"/>
+          </w:tcPr>
+          <w:p>
+            <w:pPr>
+              <w:pStyle w:val="Listenabsatz"/>
+              <w:ind w:left="0"/>
+              <w:jc w:val="left"/>
+              <w:rPr>
+                <w:lang w:eastAsia="de-DE"/>
+              </w:rPr>
+            </w:pPr>
+            <w:r>
+              <w:rPr>
+                <w:lang w:eastAsia="de-DE"/>
+              </w:rPr>
+              <w:t>Docker Container</w:t>
+            </w:r>
+          </w:p>
+        </w:tc>
+        <w:tc>
+          <w:tcPr>
+            <w:tcW w:w="5948" w:type="dxa"/>
+          </w:tcPr>
+          <w:p>
+            <w:pPr>
+              <w:pStyle w:val="Listenabsatz"/>
+              <w:ind w:left="0"/>
+              <w:jc w:val="left"/>
+              <w:rPr>
+                <w:lang w:eastAsia="de-DE"/>
+              </w:rPr>
+            </w:pPr>
+            <w:r>
+              <w:rPr>
+                <w:lang w:eastAsia="de-DE"/>
+              </w:rPr>
+              <w:t>Ein Docker-Container ist eine Instanz eines Docker-Images, die isoliert von anderen Containern auf demselben Host läuft und eine Anwendung mit ihren eigenen Prozessen und Ressourcen darstellt.</w:t>
+            </w:r>
+          </w:p>
+        </w:tc>
+      </w:tr>
+      <w:tr>
+        <w:tc>
+          <w:tcPr>
+            <w:tcW w:w="3686" w:type="dxa"/>
+          </w:tcPr>
+          <w:p>
+            <w:pPr>
+              <w:pStyle w:val="Listenabsatz"/>
+              <w:ind w:left="0"/>
+              <w:jc w:val="left"/>
+              <w:rPr>
+                <w:lang w:eastAsia="de-DE"/>
+              </w:rPr>
+            </w:pPr>
+            <w:r>
+              <w:rPr>
+                <w:lang w:eastAsia="de-DE"/>
+              </w:rPr>
+              <w:t>V</w:t>
+            </w:r>
+            <w:r>
+              <w:rPr>
+                <w:lang w:eastAsia="de-DE"/>
+              </w:rPr>
+              <w:t>alidierung</w:t>
+            </w:r>
+          </w:p>
+        </w:tc>
+        <w:tc>
+          <w:tcPr>
+            <w:tcW w:w="5948" w:type="dxa"/>
+          </w:tcPr>
+          <w:p>
+            <w:pPr>
+              <w:pStyle w:val="Listenabsatz"/>
+              <w:ind w:left="0"/>
+              <w:jc w:val="left"/>
+              <w:rPr>
+                <w:lang w:eastAsia="de-DE"/>
+              </w:rPr>
+            </w:pPr>
+            <w:r>
+              <w:rPr>
+                <w:lang w:eastAsia="de-DE"/>
+              </w:rPr>
+              <w:t>Validierung bezieht sich auf den Prozess der Überprüfung, ob eine bestimmte Annahme, Methode, Technik oder Software korrekt funktioniert und den erwarteten Standards entspricht.</w:t>
+            </w:r>
+          </w:p>
+        </w:tc>
+      </w:tr>
+      <w:tr>
+        <w:tc>
+          <w:tcPr>
+            <w:tcW w:w="3686" w:type="dxa"/>
+          </w:tcPr>
+          <w:p>
+            <w:pPr>
+              <w:pStyle w:val="Listenabsatz"/>
+              <w:ind w:left="0"/>
+              <w:jc w:val="left"/>
+              <w:rPr>
+                <w:lang w:eastAsia="de-DE"/>
+              </w:rPr>
+            </w:pPr>
+            <w:r>
+              <w:rPr>
+                <w:lang w:eastAsia="de-DE"/>
+              </w:rPr>
+              <w:t>HERMES</w:t>
+            </w:r>
+          </w:p>
+        </w:tc>
+        <w:tc>
+          <w:tcPr>
+            <w:tcW w:w="5948" w:type="dxa"/>
+          </w:tcPr>
+          <w:p>
+            <w:pPr>
+              <w:pStyle w:val="Listenabsatz"/>
+              <w:ind w:left="0"/>
+              <w:jc w:val="left"/>
+              <w:rPr>
+                <w:lang w:eastAsia="de-DE"/>
+              </w:rPr>
+            </w:pPr>
+            <w:r>
+              <w:rPr>
+                <w:lang w:eastAsia="de-DE"/>
+              </w:rPr>
+              <w:t>Die HERMES Projektplanung ist eine Schweizer Methode für das Management von Projekten, die auf klaren Phasen, Rollen und Arbeitspaketen basiert. Sie legt den Fokus auf eine strukturierte Vorgehensweise, klare Kommunikation und eine effiziente Zusammenarbeit, um Projekte erfolgreich zu planen und umzusetzen.</w:t>
+            </w:r>
+          </w:p>
+        </w:tc>
+      </w:tr>
+      <w:tr>
+        <w:tc>
+          <w:tcPr>
+            <w:tcW w:w="3686" w:type="dxa"/>
+          </w:tcPr>
+          <w:p>
+            <w:pPr>
+              <w:pStyle w:val="Listenabsatz"/>
+              <w:ind w:left="0"/>
+              <w:jc w:val="left"/>
+              <w:rPr>
+                <w:lang w:eastAsia="de-DE"/>
+              </w:rPr>
+            </w:pPr>
+            <w:r>
+              <w:rPr>
+                <w:lang w:eastAsia="de-DE"/>
+              </w:rPr>
+              <w:t>Benchmark</w:t>
+            </w:r>
+          </w:p>
+        </w:tc>
+        <w:tc>
+          <w:tcPr>
+            <w:tcW w:w="5948" w:type="dxa"/>
+          </w:tcPr>
+          <w:p>
+            <w:pPr>
+              <w:pStyle w:val="Listenabsatz"/>
+              <w:ind w:left="0"/>
+              <w:jc w:val="left"/>
+              <w:rPr>
+                <w:lang w:eastAsia="de-DE"/>
+              </w:rPr>
+            </w:pPr>
+            <w:r>
+              <w:rPr>
+                <w:lang w:eastAsia="de-DE"/>
+              </w:rPr>
+              <w:t>Ein Benchmark ist ein Referenzstandard oder eine Messlatte, anhand derer die Leistung, Effizienz oder Qualität eines Systems, eines Produkts oder einer Technologie bewertet wird. Es dient dazu, Vergleiche anzustellen und die Leistungsfähigkeit verschiedener Lösungen zu messen.</w:t>
+            </w:r>
+          </w:p>
+        </w:tc>
+      </w:tr>
+      <w:tr>
+        <w:tc>
+          <w:tcPr>
+            <w:tcW w:w="3686" w:type="dxa"/>
+          </w:tcPr>
+          <w:p>
+            <w:pPr>
+              <w:pStyle w:val="Listenabsatz"/>
+              <w:ind w:left="0"/>
+              <w:jc w:val="left"/>
+              <w:rPr>
+                <w:lang w:eastAsia="de-DE"/>
+              </w:rPr>
+            </w:pPr>
+            <w:r>
+              <w:rPr>
+                <w:lang w:eastAsia="de-DE"/>
+              </w:rPr>
+              <w:t>Plugin</w:t>
+            </w:r>
+          </w:p>
+        </w:tc>
+        <w:tc>
+          <w:tcPr>
+            <w:tcW w:w="5948" w:type="dxa"/>
+          </w:tcPr>
+          <w:p>
+            <w:pPr>
+              <w:pStyle w:val="Listenabsatz"/>
+              <w:ind w:left="0"/>
+              <w:jc w:val="left"/>
+              <w:rPr>
+                <w:lang w:eastAsia="de-DE"/>
+              </w:rPr>
+            </w:pPr>
+            <w:r>
+              <w:rPr>
+                <w:lang w:eastAsia="de-DE"/>
+              </w:rPr>
+              <w:t>Ein Plugin ist eine Erweiterung oder ein Zusatzmodul, das in eine Software oder ein System integriert werden kann, um zusätzliche Funktionen oder Features hinzuzufügen. Es ermöglicht die Anpassung und Erweiterung der Funktionalität eines bestehenden Systems, ohne dabei den Kerncode zu ändern.</w:t>
+            </w:r>
+          </w:p>
+        </w:tc>
+      </w:tr>
+      <w:tr>
+        <w:tc>
+          <w:tcPr>
+            <w:tcW w:w="3686" w:type="dxa"/>
+          </w:tcPr>
+          <w:p>
+            <w:pPr>
+              <w:pStyle w:val="Listenabsatz"/>
+              <w:ind w:left="0"/>
+              <w:jc w:val="left"/>
+              <w:rPr>
+                <w:lang w:eastAsia="de-DE"/>
+              </w:rPr>
+            </w:pPr>
+            <w:r>
+              <w:rPr>
+                <w:lang w:eastAsia="de-DE"/>
+              </w:rPr>
+              <w:t>vCPU</w:t>
+            </w:r>
+          </w:p>
+        </w:tc>
+        <w:tc>
+          <w:tcPr>
+            <w:tcW w:w="5948" w:type="dxa"/>
+          </w:tcPr>
+          <w:p>
+            <w:pPr>
+              <w:pStyle w:val="Listenabsatz"/>
+              <w:ind w:left="0"/>
+              <w:jc w:val="left"/>
+              <w:rPr>
+                <w:lang w:eastAsia="de-DE"/>
+              </w:rPr>
+            </w:pPr>
+            <w:r>
+              <w:rPr>
+                <w:lang w:eastAsia="de-DE"/>
+              </w:rPr>
+              <w:t>vCPU steht für "virtuelle CPU" und bezeichnet eine virtuelle oder logische CPU, die einer virtuellen Maschine (VM) zugewiesen wird. Es handelt sich um eine Abstraktion der physischen CPU, die es ermöglicht, dass mehrere virtuelle Maschinen auf einem physischen Server parallel ausgeführt werden können.</w:t>
+            </w:r>
+          </w:p>
+        </w:tc>
+      </w:tr>
+      <w:tr>
+        <w:tc>
+          <w:tcPr>
+            <w:tcW w:w="3686" w:type="dxa"/>
+          </w:tcPr>
+          <w:p>
+            <w:pPr>
+              <w:pStyle w:val="Listenabsatz"/>
+              <w:ind w:left="0"/>
+              <w:jc w:val="left"/>
+              <w:rPr>
+                <w:lang w:eastAsia="de-DE"/>
+              </w:rPr>
+            </w:pPr>
+            <w:r>
+              <w:rPr>
+                <w:lang w:eastAsia="de-DE"/>
+              </w:rPr>
+              <w:t>RAM</w:t>
+            </w:r>
+          </w:p>
+        </w:tc>
+        <w:tc>
+          <w:tcPr>
+            <w:tcW w:w="5948" w:type="dxa"/>
+          </w:tcPr>
+          <w:p>
+            <w:pPr>
+              <w:pStyle w:val="Listenabsatz"/>
+              <w:ind w:left="0"/>
+              <w:jc w:val="left"/>
+              <w:rPr>
+                <w:lang w:eastAsia="de-DE"/>
+              </w:rPr>
+            </w:pPr>
+            <w:r>
+              <w:rPr>
+                <w:lang w:eastAsia="de-DE"/>
+              </w:rPr>
+              <w:t xml:space="preserve">RAM steht für Random Access Memory und bezeichnet den Arbeitsspeicher eines Computers oder Servers. Es handelt sich um den temporären Speicherplatz, der von der CPU genutzt </w:t>
+            </w:r>
+            <w:r>
+              <w:rPr>
+                <w:lang w:eastAsia="de-DE"/>
+              </w:rPr>
+              <w:lastRenderedPageBreak/>
+              <w:t>wird, um Daten und Anweisungen während des laufenden Betriebs zu speichern und schnell darauf zugreifen zu können.</w:t>
+            </w:r>
+          </w:p>
+        </w:tc>
+      </w:tr>
+      <w:tr>
+        <w:tc>
+          <w:tcPr>
+            <w:tcW w:w="3686" w:type="dxa"/>
+          </w:tcPr>
+          <w:p>
+            <w:pPr>
+              <w:pStyle w:val="Listenabsatz"/>
+              <w:ind w:left="0"/>
+              <w:jc w:val="left"/>
+              <w:rPr>
+                <w:lang w:eastAsia="de-DE"/>
+              </w:rPr>
+            </w:pPr>
+            <w:r>
+              <w:rPr>
+                <w:lang w:eastAsia="de-DE"/>
+              </w:rPr>
+              <w:lastRenderedPageBreak/>
+              <w:t>HTTPS</w:t>
+            </w:r>
+          </w:p>
+        </w:tc>
+        <w:tc>
+          <w:tcPr>
+            <w:tcW w:w="5948" w:type="dxa"/>
+          </w:tcPr>
+          <w:p>
+            <w:pPr>
+              <w:pStyle w:val="Listenabsatz"/>
+              <w:ind w:left="0"/>
+              <w:jc w:val="left"/>
+              <w:rPr>
+                <w:lang w:eastAsia="de-DE"/>
+              </w:rPr>
+            </w:pPr>
+            <w:r>
+              <w:rPr>
+                <w:lang w:eastAsia="de-DE"/>
+              </w:rPr>
+              <w:t>HTTPS steht für Hypertext Transfer Protocol Secure und ist eine sichere Version des HTTP-Protokolls, das für die Übertragung von Daten im Internet verwendet wird. Es nutzt eine Verschlüsselungsschicht (SSL oder TLS), um die Vertraulichkeit und Integrität der übertragenen Daten zu gewährleisten und vor potenziellen Angriffen zu schützen.</w:t>
+            </w:r>
+          </w:p>
+        </w:tc>
+      </w:tr>
+      <w:tr>
+        <w:tc>
+          <w:tcPr>
+            <w:tcW w:w="3686" w:type="dxa"/>
+          </w:tcPr>
+          <w:p>
+            <w:pPr>
+              <w:pStyle w:val="Listenabsatz"/>
+              <w:ind w:left="0"/>
+              <w:jc w:val="left"/>
+              <w:rPr>
+                <w:lang w:eastAsia="de-DE"/>
+              </w:rPr>
+            </w:pPr>
+            <w:r>
+              <w:rPr>
+                <w:lang w:eastAsia="de-DE"/>
+              </w:rPr>
+              <w:t>SSL-Zertifikat</w:t>
+            </w:r>
+          </w:p>
+        </w:tc>
+        <w:tc>
+          <w:tcPr>
+            <w:tcW w:w="5948" w:type="dxa"/>
+          </w:tcPr>
+          <w:p>
+            <w:pPr>
+              <w:pStyle w:val="Listenabsatz"/>
+              <w:ind w:left="0"/>
+              <w:jc w:val="left"/>
+              <w:rPr>
+                <w:lang w:eastAsia="de-DE"/>
+              </w:rPr>
+            </w:pPr>
+            <w:r>
+              <w:rPr>
+                <w:lang w:eastAsia="de-DE"/>
+              </w:rPr>
+              <w:t>Ein SSL-Zertifikat (Secure Sockets Layer) ist ein digitales Zertifikat, das die Authentizität und Verschlüsselung einer Website oder eines Servers bestätigt. Es stellt eine sichere Verbindung zwischen dem Client und dem Server her und gewährleistet, dass die übertragenen Daten verschlüsselt sind und vor unbefugtem Zugriff geschützt werden.</w:t>
+            </w:r>
+          </w:p>
+        </w:tc>
+      </w:tr>
     </w:tbl>
     <w:p>
       <w:pPr>
@@ -10579,10 +10559,29 @@
       </w:pPr>
       <w:bookmarkStart w:id="52" w:name="_Toc136431949"/>
       <w:r>
-        <w:lastRenderedPageBreak/>
         <w:t>Quellenverzeichnis</w:t>
       </w:r>
       <w:bookmarkEnd w:id="52"/>
+    </w:p>
+    <w:p>
+      <w:pPr>
+        <w:rPr>
+          <w:lang w:eastAsia="de-DE"/>
+        </w:rPr>
+      </w:pPr>
+    </w:p>
+    <w:p>
+      <w:pPr>
+        <w:rPr>
+          <w:lang w:eastAsia="de-DE"/>
+        </w:rPr>
+      </w:pPr>
+      <w:r>
+        <w:rPr>
+          <w:lang w:eastAsia="de-DE"/>
+        </w:rPr>
+        <w:t>https://chat.openai.com/</w:t>
+      </w:r>
     </w:p>
     <w:sectPr>
       <w:headerReference w:type="default" r:id="rId19"/>

</xml_diff>